<commit_message>
Practical Report 1 Updated
</commit_message>
<xml_diff>
--- a/Practical 1/20BCE503_2CSDE86_Practical_1.docx
+++ b/Practical 1/20BCE503_2CSDE86_Practical_1.docx
@@ -499,7 +499,17 @@
       </w:sdtContent>
     </w:sdt>
     <w:p>
-      <w:r>
+      <w:pPr>
+        <w:rPr>
+          <w:b/>
+          <w:bCs/>
+        </w:rPr>
+      </w:pPr>
+      <w:r>
+        <w:rPr>
+          <w:b/>
+          <w:bCs/>
+        </w:rPr>
         <w:lastRenderedPageBreak/>
         <w:t xml:space="preserve">Aim : </w:t>
       </w:r>
@@ -559,16 +569,7 @@
           <w:sz w:val="27"/>
           <w:szCs w:val="27"/>
         </w:rPr>
-        <w:t xml:space="preserve"> installation and configuration in student's personal laptop/lab syste</w:t>
-      </w:r>
-      <w:r>
-        <w:rPr>
-          <w:b/>
-          <w:bCs/>
-          <w:sz w:val="27"/>
-          <w:szCs w:val="27"/>
-        </w:rPr>
-        <w:t>m.</w:t>
+        <w:t xml:space="preserve"> installation and configuration in student's personal laptop/lab system.</w:t>
       </w:r>
     </w:p>
     <w:p>
@@ -629,16 +630,15 @@
     </w:p>
     <w:p/>
     <w:p>
-      <w:r>
-        <w:t xml:space="preserve">Installed Anaconda, </w:t>
-      </w:r>
-      <w:proofErr w:type="spellStart"/>
-      <w:r>
-        <w:t>VSCode</w:t>
-      </w:r>
-      <w:proofErr w:type="spellEnd"/>
-      <w:r>
-        <w:t xml:space="preserve"> </w:t>
+      <w:pPr>
+        <w:pStyle w:val="ListParagraph"/>
+        <w:numPr>
+          <w:ilvl w:val="0"/>
+          <w:numId w:val="3"/>
+        </w:numPr>
+      </w:pPr>
+      <w:r>
+        <w:t>Python Installation</w:t>
       </w:r>
     </w:p>
     <w:p/>
@@ -676,18 +676,19 @@
           <w:tab w:val="left" w:pos="14656"/>
         </w:tabs>
         <w:spacing w:before="0" w:beforeAutospacing="0" w:after="0" w:afterAutospacing="0"/>
-        <w:rPr>
-          <w:rFonts w:ascii="Consolas" w:hAnsi="Consolas" w:cs="Courier New"/>
-          <w:sz w:val="18"/>
-          <w:szCs w:val="18"/>
+        <w:divId w:val="1519805246"/>
+        <w:rPr>
+          <w:rFonts w:ascii="Consolas" w:hAnsi="Consolas" w:cs="Courier New"/>
+          <w:sz w:val="21"/>
+          <w:szCs w:val="21"/>
         </w:rPr>
       </w:pPr>
       <w:r>
         <w:rPr>
           <w:rFonts w:ascii="Consolas" w:hAnsi="Consolas" w:cs="Courier New"/>
           <w:color w:val="000088"/>
-          <w:sz w:val="18"/>
-          <w:szCs w:val="18"/>
+          <w:sz w:val="21"/>
+          <w:szCs w:val="21"/>
         </w:rPr>
         <w:t>def</w:t>
       </w:r>
@@ -695,8 +696,8 @@
         <w:rPr>
           <w:rFonts w:ascii="Consolas" w:hAnsi="Consolas" w:cs="Courier New"/>
           <w:color w:val="000000"/>
-          <w:sz w:val="18"/>
-          <w:szCs w:val="18"/>
+          <w:sz w:val="21"/>
+          <w:szCs w:val="21"/>
         </w:rPr>
         <w:t xml:space="preserve"> </w:t>
       </w:r>
@@ -705,18 +706,18 @@
         <w:rPr>
           <w:rFonts w:ascii="Consolas" w:hAnsi="Consolas" w:cs="Courier New"/>
           <w:color w:val="000000"/>
-          <w:sz w:val="18"/>
-          <w:szCs w:val="18"/>
-        </w:rPr>
-        <w:t>minionGame</w:t>
+          <w:sz w:val="21"/>
+          <w:szCs w:val="21"/>
+        </w:rPr>
+        <w:t>minionGameLow</w:t>
       </w:r>
       <w:proofErr w:type="spellEnd"/>
       <w:r>
         <w:rPr>
           <w:rFonts w:ascii="Consolas" w:hAnsi="Consolas" w:cs="Courier New"/>
           <w:color w:val="666600"/>
-          <w:sz w:val="18"/>
-          <w:szCs w:val="18"/>
+          <w:sz w:val="21"/>
+          <w:szCs w:val="21"/>
         </w:rPr>
         <w:t>(</w:t>
       </w:r>
@@ -724,8 +725,8 @@
         <w:rPr>
           <w:rFonts w:ascii="Consolas" w:hAnsi="Consolas" w:cs="Courier New"/>
           <w:color w:val="000000"/>
-          <w:sz w:val="18"/>
-          <w:szCs w:val="18"/>
+          <w:sz w:val="21"/>
+          <w:szCs w:val="21"/>
         </w:rPr>
         <w:t>str</w:t>
       </w:r>
@@ -733,8 +734,8 @@
         <w:rPr>
           <w:rFonts w:ascii="Consolas" w:hAnsi="Consolas" w:cs="Courier New"/>
           <w:color w:val="666600"/>
-          <w:sz w:val="18"/>
-          <w:szCs w:val="18"/>
+          <w:sz w:val="21"/>
+          <w:szCs w:val="21"/>
         </w:rPr>
         <w:t>):</w:t>
       </w:r>
@@ -768,18 +769,19 @@
           <w:tab w:val="left" w:pos="14656"/>
         </w:tabs>
         <w:spacing w:before="0" w:beforeAutospacing="0" w:after="0" w:afterAutospacing="0"/>
-        <w:rPr>
-          <w:rFonts w:ascii="Consolas" w:hAnsi="Consolas" w:cs="Courier New"/>
-          <w:sz w:val="18"/>
-          <w:szCs w:val="18"/>
-        </w:rPr>
-      </w:pPr>
-      <w:r>
-        <w:rPr>
-          <w:rFonts w:ascii="Consolas" w:hAnsi="Consolas" w:cs="Courier New"/>
-          <w:color w:val="000000"/>
-          <w:sz w:val="18"/>
-          <w:szCs w:val="18"/>
+        <w:divId w:val="1519805246"/>
+        <w:rPr>
+          <w:rFonts w:ascii="Consolas" w:hAnsi="Consolas" w:cs="Courier New"/>
+          <w:sz w:val="21"/>
+          <w:szCs w:val="21"/>
+        </w:rPr>
+      </w:pPr>
+      <w:r>
+        <w:rPr>
+          <w:rFonts w:ascii="Consolas" w:hAnsi="Consolas" w:cs="Courier New"/>
+          <w:color w:val="000000"/>
+          <w:sz w:val="21"/>
+          <w:szCs w:val="21"/>
         </w:rPr>
         <w:t xml:space="preserve">    result </w:t>
       </w:r>
@@ -787,8 +789,8 @@
         <w:rPr>
           <w:rFonts w:ascii="Consolas" w:hAnsi="Consolas" w:cs="Courier New"/>
           <w:color w:val="666600"/>
-          <w:sz w:val="18"/>
-          <w:szCs w:val="18"/>
+          <w:sz w:val="21"/>
+          <w:szCs w:val="21"/>
         </w:rPr>
         <w:t>=</w:t>
       </w:r>
@@ -796,8 +798,8 @@
         <w:rPr>
           <w:rFonts w:ascii="Consolas" w:hAnsi="Consolas" w:cs="Courier New"/>
           <w:color w:val="000000"/>
-          <w:sz w:val="18"/>
-          <w:szCs w:val="18"/>
+          <w:sz w:val="21"/>
+          <w:szCs w:val="21"/>
         </w:rPr>
         <w:t xml:space="preserve"> </w:t>
       </w:r>
@@ -805,8 +807,8 @@
         <w:rPr>
           <w:rFonts w:ascii="Consolas" w:hAnsi="Consolas" w:cs="Courier New"/>
           <w:color w:val="666600"/>
-          <w:sz w:val="18"/>
-          <w:szCs w:val="18"/>
+          <w:sz w:val="21"/>
+          <w:szCs w:val="21"/>
         </w:rPr>
         <w:t>{</w:t>
       </w:r>
@@ -814,8 +816,8 @@
         <w:rPr>
           <w:rFonts w:ascii="Consolas" w:hAnsi="Consolas" w:cs="Courier New"/>
           <w:color w:val="008800"/>
-          <w:sz w:val="18"/>
-          <w:szCs w:val="18"/>
+          <w:sz w:val="21"/>
+          <w:szCs w:val="21"/>
         </w:rPr>
         <w:t>'Stuart'</w:t>
       </w:r>
@@ -823,8 +825,8 @@
         <w:rPr>
           <w:rFonts w:ascii="Consolas" w:hAnsi="Consolas" w:cs="Courier New"/>
           <w:color w:val="666600"/>
-          <w:sz w:val="18"/>
-          <w:szCs w:val="18"/>
+          <w:sz w:val="21"/>
+          <w:szCs w:val="21"/>
         </w:rPr>
         <w:t>:</w:t>
       </w:r>
@@ -832,8 +834,8 @@
         <w:rPr>
           <w:rFonts w:ascii="Consolas" w:hAnsi="Consolas" w:cs="Courier New"/>
           <w:color w:val="000000"/>
-          <w:sz w:val="18"/>
-          <w:szCs w:val="18"/>
+          <w:sz w:val="21"/>
+          <w:szCs w:val="21"/>
         </w:rPr>
         <w:t xml:space="preserve"> </w:t>
       </w:r>
@@ -841,8 +843,8 @@
         <w:rPr>
           <w:rFonts w:ascii="Consolas" w:hAnsi="Consolas" w:cs="Courier New"/>
           <w:color w:val="006666"/>
-          <w:sz w:val="18"/>
-          <w:szCs w:val="18"/>
+          <w:sz w:val="21"/>
+          <w:szCs w:val="21"/>
         </w:rPr>
         <w:t>0</w:t>
       </w:r>
@@ -850,8 +852,8 @@
         <w:rPr>
           <w:rFonts w:ascii="Consolas" w:hAnsi="Consolas" w:cs="Courier New"/>
           <w:color w:val="666600"/>
-          <w:sz w:val="18"/>
-          <w:szCs w:val="18"/>
+          <w:sz w:val="21"/>
+          <w:szCs w:val="21"/>
         </w:rPr>
         <w:t>,</w:t>
       </w:r>
@@ -859,8 +861,8 @@
         <w:rPr>
           <w:rFonts w:ascii="Consolas" w:hAnsi="Consolas" w:cs="Courier New"/>
           <w:color w:val="000000"/>
-          <w:sz w:val="18"/>
-          <w:szCs w:val="18"/>
+          <w:sz w:val="21"/>
+          <w:szCs w:val="21"/>
         </w:rPr>
         <w:t xml:space="preserve"> </w:t>
       </w:r>
@@ -868,8 +870,8 @@
         <w:rPr>
           <w:rFonts w:ascii="Consolas" w:hAnsi="Consolas" w:cs="Courier New"/>
           <w:color w:val="008800"/>
-          <w:sz w:val="18"/>
-          <w:szCs w:val="18"/>
+          <w:sz w:val="21"/>
+          <w:szCs w:val="21"/>
         </w:rPr>
         <w:t>'Kevin'</w:t>
       </w:r>
@@ -877,8 +879,8 @@
         <w:rPr>
           <w:rFonts w:ascii="Consolas" w:hAnsi="Consolas" w:cs="Courier New"/>
           <w:color w:val="666600"/>
-          <w:sz w:val="18"/>
-          <w:szCs w:val="18"/>
+          <w:sz w:val="21"/>
+          <w:szCs w:val="21"/>
         </w:rPr>
         <w:t>:</w:t>
       </w:r>
@@ -886,8 +888,8 @@
         <w:rPr>
           <w:rFonts w:ascii="Consolas" w:hAnsi="Consolas" w:cs="Courier New"/>
           <w:color w:val="000000"/>
-          <w:sz w:val="18"/>
-          <w:szCs w:val="18"/>
+          <w:sz w:val="21"/>
+          <w:szCs w:val="21"/>
         </w:rPr>
         <w:t xml:space="preserve"> </w:t>
       </w:r>
@@ -895,8 +897,8 @@
         <w:rPr>
           <w:rFonts w:ascii="Consolas" w:hAnsi="Consolas" w:cs="Courier New"/>
           <w:color w:val="006666"/>
-          <w:sz w:val="18"/>
-          <w:szCs w:val="18"/>
+          <w:sz w:val="21"/>
+          <w:szCs w:val="21"/>
         </w:rPr>
         <w:t>0</w:t>
       </w:r>
@@ -904,8 +906,8 @@
         <w:rPr>
           <w:rFonts w:ascii="Consolas" w:hAnsi="Consolas" w:cs="Courier New"/>
           <w:color w:val="666600"/>
-          <w:sz w:val="18"/>
-          <w:szCs w:val="18"/>
+          <w:sz w:val="21"/>
+          <w:szCs w:val="21"/>
         </w:rPr>
         <w:t>}</w:t>
       </w:r>
@@ -939,18 +941,19 @@
           <w:tab w:val="left" w:pos="14656"/>
         </w:tabs>
         <w:spacing w:before="0" w:beforeAutospacing="0" w:after="0" w:afterAutospacing="0"/>
-        <w:rPr>
-          <w:rFonts w:ascii="Consolas" w:hAnsi="Consolas" w:cs="Courier New"/>
-          <w:sz w:val="18"/>
-          <w:szCs w:val="18"/>
-        </w:rPr>
-      </w:pPr>
-      <w:r>
-        <w:rPr>
-          <w:rFonts w:ascii="Consolas" w:hAnsi="Consolas" w:cs="Courier New"/>
-          <w:color w:val="000000"/>
-          <w:sz w:val="18"/>
-          <w:szCs w:val="18"/>
+        <w:divId w:val="1519805246"/>
+        <w:rPr>
+          <w:rFonts w:ascii="Consolas" w:hAnsi="Consolas" w:cs="Courier New"/>
+          <w:sz w:val="21"/>
+          <w:szCs w:val="21"/>
+        </w:rPr>
+      </w:pPr>
+      <w:r>
+        <w:rPr>
+          <w:rFonts w:ascii="Consolas" w:hAnsi="Consolas" w:cs="Courier New"/>
+          <w:color w:val="000000"/>
+          <w:sz w:val="21"/>
+          <w:szCs w:val="21"/>
         </w:rPr>
         <w:t xml:space="preserve">    vowels </w:t>
       </w:r>
@@ -958,8 +961,8 @@
         <w:rPr>
           <w:rFonts w:ascii="Consolas" w:hAnsi="Consolas" w:cs="Courier New"/>
           <w:color w:val="666600"/>
-          <w:sz w:val="18"/>
-          <w:szCs w:val="18"/>
+          <w:sz w:val="21"/>
+          <w:szCs w:val="21"/>
         </w:rPr>
         <w:t>=</w:t>
       </w:r>
@@ -967,8 +970,8 @@
         <w:rPr>
           <w:rFonts w:ascii="Consolas" w:hAnsi="Consolas" w:cs="Courier New"/>
           <w:color w:val="000000"/>
-          <w:sz w:val="18"/>
-          <w:szCs w:val="18"/>
+          <w:sz w:val="21"/>
+          <w:szCs w:val="21"/>
         </w:rPr>
         <w:t xml:space="preserve"> </w:t>
       </w:r>
@@ -976,8 +979,8 @@
         <w:rPr>
           <w:rFonts w:ascii="Consolas" w:hAnsi="Consolas" w:cs="Courier New"/>
           <w:color w:val="666600"/>
-          <w:sz w:val="18"/>
-          <w:szCs w:val="18"/>
+          <w:sz w:val="21"/>
+          <w:szCs w:val="21"/>
         </w:rPr>
         <w:t>[</w:t>
       </w:r>
@@ -985,8 +988,8 @@
         <w:rPr>
           <w:rFonts w:ascii="Consolas" w:hAnsi="Consolas" w:cs="Courier New"/>
           <w:color w:val="008800"/>
-          <w:sz w:val="18"/>
-          <w:szCs w:val="18"/>
+          <w:sz w:val="21"/>
+          <w:szCs w:val="21"/>
         </w:rPr>
         <w:t>'A'</w:t>
       </w:r>
@@ -994,8 +997,8 @@
         <w:rPr>
           <w:rFonts w:ascii="Consolas" w:hAnsi="Consolas" w:cs="Courier New"/>
           <w:color w:val="666600"/>
-          <w:sz w:val="18"/>
-          <w:szCs w:val="18"/>
+          <w:sz w:val="21"/>
+          <w:szCs w:val="21"/>
         </w:rPr>
         <w:t>,</w:t>
       </w:r>
@@ -1003,8 +1006,8 @@
         <w:rPr>
           <w:rFonts w:ascii="Consolas" w:hAnsi="Consolas" w:cs="Courier New"/>
           <w:color w:val="000000"/>
-          <w:sz w:val="18"/>
-          <w:szCs w:val="18"/>
+          <w:sz w:val="21"/>
+          <w:szCs w:val="21"/>
         </w:rPr>
         <w:t xml:space="preserve"> </w:t>
       </w:r>
@@ -1012,8 +1015,8 @@
         <w:rPr>
           <w:rFonts w:ascii="Consolas" w:hAnsi="Consolas" w:cs="Courier New"/>
           <w:color w:val="008800"/>
-          <w:sz w:val="18"/>
-          <w:szCs w:val="18"/>
+          <w:sz w:val="21"/>
+          <w:szCs w:val="21"/>
         </w:rPr>
         <w:t>'E'</w:t>
       </w:r>
@@ -1021,8 +1024,8 @@
         <w:rPr>
           <w:rFonts w:ascii="Consolas" w:hAnsi="Consolas" w:cs="Courier New"/>
           <w:color w:val="666600"/>
-          <w:sz w:val="18"/>
-          <w:szCs w:val="18"/>
+          <w:sz w:val="21"/>
+          <w:szCs w:val="21"/>
         </w:rPr>
         <w:t>,</w:t>
       </w:r>
@@ -1030,8 +1033,8 @@
         <w:rPr>
           <w:rFonts w:ascii="Consolas" w:hAnsi="Consolas" w:cs="Courier New"/>
           <w:color w:val="000000"/>
-          <w:sz w:val="18"/>
-          <w:szCs w:val="18"/>
+          <w:sz w:val="21"/>
+          <w:szCs w:val="21"/>
         </w:rPr>
         <w:t xml:space="preserve"> </w:t>
       </w:r>
@@ -1039,8 +1042,8 @@
         <w:rPr>
           <w:rFonts w:ascii="Consolas" w:hAnsi="Consolas" w:cs="Courier New"/>
           <w:color w:val="008800"/>
-          <w:sz w:val="18"/>
-          <w:szCs w:val="18"/>
+          <w:sz w:val="21"/>
+          <w:szCs w:val="21"/>
         </w:rPr>
         <w:t>'I'</w:t>
       </w:r>
@@ -1048,8 +1051,8 @@
         <w:rPr>
           <w:rFonts w:ascii="Consolas" w:hAnsi="Consolas" w:cs="Courier New"/>
           <w:color w:val="666600"/>
-          <w:sz w:val="18"/>
-          <w:szCs w:val="18"/>
+          <w:sz w:val="21"/>
+          <w:szCs w:val="21"/>
         </w:rPr>
         <w:t>,</w:t>
       </w:r>
@@ -1057,8 +1060,8 @@
         <w:rPr>
           <w:rFonts w:ascii="Consolas" w:hAnsi="Consolas" w:cs="Courier New"/>
           <w:color w:val="000000"/>
-          <w:sz w:val="18"/>
-          <w:szCs w:val="18"/>
+          <w:sz w:val="21"/>
+          <w:szCs w:val="21"/>
         </w:rPr>
         <w:t xml:space="preserve"> </w:t>
       </w:r>
@@ -1066,8 +1069,8 @@
         <w:rPr>
           <w:rFonts w:ascii="Consolas" w:hAnsi="Consolas" w:cs="Courier New"/>
           <w:color w:val="008800"/>
-          <w:sz w:val="18"/>
-          <w:szCs w:val="18"/>
+          <w:sz w:val="21"/>
+          <w:szCs w:val="21"/>
         </w:rPr>
         <w:t>'O'</w:t>
       </w:r>
@@ -1075,8 +1078,8 @@
         <w:rPr>
           <w:rFonts w:ascii="Consolas" w:hAnsi="Consolas" w:cs="Courier New"/>
           <w:color w:val="666600"/>
-          <w:sz w:val="18"/>
-          <w:szCs w:val="18"/>
+          <w:sz w:val="21"/>
+          <w:szCs w:val="21"/>
         </w:rPr>
         <w:t>,</w:t>
       </w:r>
@@ -1084,8 +1087,8 @@
         <w:rPr>
           <w:rFonts w:ascii="Consolas" w:hAnsi="Consolas" w:cs="Courier New"/>
           <w:color w:val="000000"/>
-          <w:sz w:val="18"/>
-          <w:szCs w:val="18"/>
+          <w:sz w:val="21"/>
+          <w:szCs w:val="21"/>
         </w:rPr>
         <w:t xml:space="preserve"> </w:t>
       </w:r>
@@ -1093,8 +1096,8 @@
         <w:rPr>
           <w:rFonts w:ascii="Consolas" w:hAnsi="Consolas" w:cs="Courier New"/>
           <w:color w:val="008800"/>
-          <w:sz w:val="18"/>
-          <w:szCs w:val="18"/>
+          <w:sz w:val="21"/>
+          <w:szCs w:val="21"/>
         </w:rPr>
         <w:t>'U'</w:t>
       </w:r>
@@ -1102,8 +1105,8 @@
         <w:rPr>
           <w:rFonts w:ascii="Consolas" w:hAnsi="Consolas" w:cs="Courier New"/>
           <w:color w:val="666600"/>
-          <w:sz w:val="18"/>
-          <w:szCs w:val="18"/>
+          <w:sz w:val="21"/>
+          <w:szCs w:val="21"/>
         </w:rPr>
         <w:t>]</w:t>
       </w:r>
@@ -1137,18 +1140,19 @@
           <w:tab w:val="left" w:pos="14656"/>
         </w:tabs>
         <w:spacing w:before="0" w:beforeAutospacing="0" w:after="0" w:afterAutospacing="0"/>
-        <w:rPr>
-          <w:rFonts w:ascii="Consolas" w:hAnsi="Consolas" w:cs="Courier New"/>
-          <w:sz w:val="18"/>
-          <w:szCs w:val="18"/>
-        </w:rPr>
-      </w:pPr>
-      <w:r>
-        <w:rPr>
-          <w:rFonts w:ascii="Consolas" w:hAnsi="Consolas" w:cs="Courier New"/>
-          <w:color w:val="000000"/>
-          <w:sz w:val="18"/>
-          <w:szCs w:val="18"/>
+        <w:divId w:val="1519805246"/>
+        <w:rPr>
+          <w:rFonts w:ascii="Consolas" w:hAnsi="Consolas" w:cs="Courier New"/>
+          <w:sz w:val="21"/>
+          <w:szCs w:val="21"/>
+        </w:rPr>
+      </w:pPr>
+      <w:r>
+        <w:rPr>
+          <w:rFonts w:ascii="Consolas" w:hAnsi="Consolas" w:cs="Courier New"/>
+          <w:color w:val="000000"/>
+          <w:sz w:val="21"/>
+          <w:szCs w:val="21"/>
         </w:rPr>
         <w:t> </w:t>
       </w:r>
@@ -1182,18 +1186,19 @@
           <w:tab w:val="left" w:pos="14656"/>
         </w:tabs>
         <w:spacing w:before="0" w:beforeAutospacing="0" w:after="0" w:afterAutospacing="0"/>
-        <w:rPr>
-          <w:rFonts w:ascii="Consolas" w:hAnsi="Consolas" w:cs="Courier New"/>
-          <w:sz w:val="18"/>
-          <w:szCs w:val="18"/>
-        </w:rPr>
-      </w:pPr>
-      <w:r>
-        <w:rPr>
-          <w:rFonts w:ascii="Consolas" w:hAnsi="Consolas" w:cs="Courier New"/>
-          <w:color w:val="000000"/>
-          <w:sz w:val="18"/>
-          <w:szCs w:val="18"/>
+        <w:divId w:val="1519805246"/>
+        <w:rPr>
+          <w:rFonts w:ascii="Consolas" w:hAnsi="Consolas" w:cs="Courier New"/>
+          <w:sz w:val="21"/>
+          <w:szCs w:val="21"/>
+        </w:rPr>
+      </w:pPr>
+      <w:r>
+        <w:rPr>
+          <w:rFonts w:ascii="Consolas" w:hAnsi="Consolas" w:cs="Courier New"/>
+          <w:color w:val="000000"/>
+          <w:sz w:val="21"/>
+          <w:szCs w:val="21"/>
         </w:rPr>
         <w:t xml:space="preserve">    </w:t>
       </w:r>
@@ -1201,8 +1206,8 @@
         <w:rPr>
           <w:rFonts w:ascii="Consolas" w:hAnsi="Consolas" w:cs="Courier New"/>
           <w:color w:val="000088"/>
-          <w:sz w:val="18"/>
-          <w:szCs w:val="18"/>
+          <w:sz w:val="21"/>
+          <w:szCs w:val="21"/>
         </w:rPr>
         <w:t>for</w:t>
       </w:r>
@@ -1210,8 +1215,8 @@
         <w:rPr>
           <w:rFonts w:ascii="Consolas" w:hAnsi="Consolas" w:cs="Courier New"/>
           <w:color w:val="000000"/>
-          <w:sz w:val="18"/>
-          <w:szCs w:val="18"/>
+          <w:sz w:val="21"/>
+          <w:szCs w:val="21"/>
         </w:rPr>
         <w:t xml:space="preserve"> i </w:t>
       </w:r>
@@ -1219,8 +1224,8 @@
         <w:rPr>
           <w:rFonts w:ascii="Consolas" w:hAnsi="Consolas" w:cs="Courier New"/>
           <w:color w:val="000088"/>
-          <w:sz w:val="18"/>
-          <w:szCs w:val="18"/>
+          <w:sz w:val="21"/>
+          <w:szCs w:val="21"/>
         </w:rPr>
         <w:t>in</w:t>
       </w:r>
@@ -1228,8 +1233,8 @@
         <w:rPr>
           <w:rFonts w:ascii="Consolas" w:hAnsi="Consolas" w:cs="Courier New"/>
           <w:color w:val="000000"/>
-          <w:sz w:val="18"/>
-          <w:szCs w:val="18"/>
+          <w:sz w:val="21"/>
+          <w:szCs w:val="21"/>
         </w:rPr>
         <w:t xml:space="preserve"> range</w:t>
       </w:r>
@@ -1237,8 +1242,8 @@
         <w:rPr>
           <w:rFonts w:ascii="Consolas" w:hAnsi="Consolas" w:cs="Courier New"/>
           <w:color w:val="666600"/>
-          <w:sz w:val="18"/>
-          <w:szCs w:val="18"/>
+          <w:sz w:val="21"/>
+          <w:szCs w:val="21"/>
         </w:rPr>
         <w:t>(</w:t>
       </w:r>
@@ -1247,8 +1252,8 @@
         <w:rPr>
           <w:rFonts w:ascii="Consolas" w:hAnsi="Consolas" w:cs="Courier New"/>
           <w:color w:val="000000"/>
-          <w:sz w:val="18"/>
-          <w:szCs w:val="18"/>
+          <w:sz w:val="21"/>
+          <w:szCs w:val="21"/>
         </w:rPr>
         <w:t>len</w:t>
       </w:r>
@@ -1257,8 +1262,8 @@
         <w:rPr>
           <w:rFonts w:ascii="Consolas" w:hAnsi="Consolas" w:cs="Courier New"/>
           <w:color w:val="666600"/>
-          <w:sz w:val="18"/>
-          <w:szCs w:val="18"/>
+          <w:sz w:val="21"/>
+          <w:szCs w:val="21"/>
         </w:rPr>
         <w:t>(</w:t>
       </w:r>
@@ -1266,8 +1271,8 @@
         <w:rPr>
           <w:rFonts w:ascii="Consolas" w:hAnsi="Consolas" w:cs="Courier New"/>
           <w:color w:val="000000"/>
-          <w:sz w:val="18"/>
-          <w:szCs w:val="18"/>
+          <w:sz w:val="21"/>
+          <w:szCs w:val="21"/>
         </w:rPr>
         <w:t>str</w:t>
       </w:r>
@@ -1275,8 +1280,8 @@
         <w:rPr>
           <w:rFonts w:ascii="Consolas" w:hAnsi="Consolas" w:cs="Courier New"/>
           <w:color w:val="666600"/>
-          <w:sz w:val="18"/>
-          <w:szCs w:val="18"/>
+          <w:sz w:val="21"/>
+          <w:szCs w:val="21"/>
         </w:rPr>
         <w:t>)):</w:t>
       </w:r>
@@ -1310,18 +1315,19 @@
           <w:tab w:val="left" w:pos="14656"/>
         </w:tabs>
         <w:spacing w:before="0" w:beforeAutospacing="0" w:after="0" w:afterAutospacing="0"/>
-        <w:rPr>
-          <w:rFonts w:ascii="Consolas" w:hAnsi="Consolas" w:cs="Courier New"/>
-          <w:sz w:val="18"/>
-          <w:szCs w:val="18"/>
-        </w:rPr>
-      </w:pPr>
-      <w:r>
-        <w:rPr>
-          <w:rFonts w:ascii="Consolas" w:hAnsi="Consolas" w:cs="Courier New"/>
-          <w:color w:val="000000"/>
-          <w:sz w:val="18"/>
-          <w:szCs w:val="18"/>
+        <w:divId w:val="1519805246"/>
+        <w:rPr>
+          <w:rFonts w:ascii="Consolas" w:hAnsi="Consolas" w:cs="Courier New"/>
+          <w:sz w:val="21"/>
+          <w:szCs w:val="21"/>
+        </w:rPr>
+      </w:pPr>
+      <w:r>
+        <w:rPr>
+          <w:rFonts w:ascii="Consolas" w:hAnsi="Consolas" w:cs="Courier New"/>
+          <w:color w:val="000000"/>
+          <w:sz w:val="21"/>
+          <w:szCs w:val="21"/>
         </w:rPr>
         <w:t xml:space="preserve">        </w:t>
       </w:r>
@@ -1329,26 +1335,62 @@
         <w:rPr>
           <w:rFonts w:ascii="Consolas" w:hAnsi="Consolas" w:cs="Courier New"/>
           <w:color w:val="000088"/>
-          <w:sz w:val="18"/>
-          <w:szCs w:val="18"/>
-        </w:rPr>
-        <w:t>for</w:t>
-      </w:r>
-      <w:r>
-        <w:rPr>
-          <w:rFonts w:ascii="Consolas" w:hAnsi="Consolas" w:cs="Courier New"/>
-          <w:color w:val="000000"/>
-          <w:sz w:val="18"/>
-          <w:szCs w:val="18"/>
-        </w:rPr>
-        <w:t xml:space="preserve"> j </w:t>
+          <w:sz w:val="21"/>
+          <w:szCs w:val="21"/>
+        </w:rPr>
+        <w:t>if</w:t>
+      </w:r>
+      <w:r>
+        <w:rPr>
+          <w:rFonts w:ascii="Consolas" w:hAnsi="Consolas" w:cs="Courier New"/>
+          <w:color w:val="000000"/>
+          <w:sz w:val="21"/>
+          <w:szCs w:val="21"/>
+        </w:rPr>
+        <w:t xml:space="preserve"> str</w:t>
+      </w:r>
+      <w:r>
+        <w:rPr>
+          <w:rFonts w:ascii="Consolas" w:hAnsi="Consolas" w:cs="Courier New"/>
+          <w:color w:val="666600"/>
+          <w:sz w:val="21"/>
+          <w:szCs w:val="21"/>
+        </w:rPr>
+        <w:t>[</w:t>
+      </w:r>
+      <w:r>
+        <w:rPr>
+          <w:rFonts w:ascii="Consolas" w:hAnsi="Consolas" w:cs="Courier New"/>
+          <w:color w:val="000000"/>
+          <w:sz w:val="21"/>
+          <w:szCs w:val="21"/>
+        </w:rPr>
+        <w:t>i</w:t>
+      </w:r>
+      <w:r>
+        <w:rPr>
+          <w:rFonts w:ascii="Consolas" w:hAnsi="Consolas" w:cs="Courier New"/>
+          <w:color w:val="666600"/>
+          <w:sz w:val="21"/>
+          <w:szCs w:val="21"/>
+        </w:rPr>
+        <w:t>]</w:t>
+      </w:r>
+      <w:r>
+        <w:rPr>
+          <w:rFonts w:ascii="Consolas" w:hAnsi="Consolas" w:cs="Courier New"/>
+          <w:color w:val="000000"/>
+          <w:sz w:val="21"/>
+          <w:szCs w:val="21"/>
+        </w:rPr>
+        <w:t xml:space="preserve"> </w:t>
       </w:r>
       <w:r>
         <w:rPr>
           <w:rFonts w:ascii="Consolas" w:hAnsi="Consolas" w:cs="Courier New"/>
           <w:color w:val="000088"/>
-          <w:sz w:val="18"/>
-          <w:szCs w:val="18"/>
+          <w:sz w:val="21"/>
+          <w:szCs w:val="21"/>
         </w:rPr>
         <w:t>in</w:t>
       </w:r>
@@ -1356,109 +1398,19 @@
         <w:rPr>
           <w:rFonts w:ascii="Consolas" w:hAnsi="Consolas" w:cs="Courier New"/>
           <w:color w:val="000000"/>
-          <w:sz w:val="18"/>
-          <w:szCs w:val="18"/>
-        </w:rPr>
-        <w:t xml:space="preserve"> range</w:t>
-      </w:r>
-      <w:r>
-        <w:rPr>
-          <w:rFonts w:ascii="Consolas" w:hAnsi="Consolas" w:cs="Courier New"/>
-          <w:color w:val="666600"/>
-          <w:sz w:val="18"/>
-          <w:szCs w:val="18"/>
-        </w:rPr>
-        <w:t>(</w:t>
-      </w:r>
-      <w:r>
-        <w:rPr>
-          <w:rFonts w:ascii="Consolas" w:hAnsi="Consolas" w:cs="Courier New"/>
-          <w:color w:val="000000"/>
-          <w:sz w:val="18"/>
-          <w:szCs w:val="18"/>
-        </w:rPr>
-        <w:t>i</w:t>
-      </w:r>
-      <w:r>
-        <w:rPr>
-          <w:rFonts w:ascii="Consolas" w:hAnsi="Consolas" w:cs="Courier New"/>
-          <w:color w:val="666600"/>
-          <w:sz w:val="18"/>
-          <w:szCs w:val="18"/>
-        </w:rPr>
-        <w:t>+</w:t>
-      </w:r>
-      <w:r>
-        <w:rPr>
-          <w:rFonts w:ascii="Consolas" w:hAnsi="Consolas" w:cs="Courier New"/>
-          <w:color w:val="006666"/>
-          <w:sz w:val="18"/>
-          <w:szCs w:val="18"/>
-        </w:rPr>
-        <w:t>1</w:t>
-      </w:r>
-      <w:r>
-        <w:rPr>
-          <w:rFonts w:ascii="Consolas" w:hAnsi="Consolas" w:cs="Courier New"/>
-          <w:color w:val="666600"/>
-          <w:sz w:val="18"/>
-          <w:szCs w:val="18"/>
-        </w:rPr>
-        <w:t>,</w:t>
-      </w:r>
-      <w:r>
-        <w:rPr>
-          <w:rFonts w:ascii="Consolas" w:hAnsi="Consolas" w:cs="Courier New"/>
-          <w:color w:val="000000"/>
-          <w:sz w:val="18"/>
-          <w:szCs w:val="18"/>
-        </w:rPr>
-        <w:t>len</w:t>
-      </w:r>
-      <w:r>
-        <w:rPr>
-          <w:rFonts w:ascii="Consolas" w:hAnsi="Consolas" w:cs="Courier New"/>
-          <w:color w:val="666600"/>
-          <w:sz w:val="18"/>
-          <w:szCs w:val="18"/>
-        </w:rPr>
-        <w:t>(</w:t>
-      </w:r>
-      <w:r>
-        <w:rPr>
-          <w:rFonts w:ascii="Consolas" w:hAnsi="Consolas" w:cs="Courier New"/>
-          <w:color w:val="000000"/>
-          <w:sz w:val="18"/>
-          <w:szCs w:val="18"/>
-        </w:rPr>
-        <w:t>str</w:t>
-      </w:r>
-      <w:r>
-        <w:rPr>
-          <w:rFonts w:ascii="Consolas" w:hAnsi="Consolas" w:cs="Courier New"/>
-          <w:color w:val="666600"/>
-          <w:sz w:val="18"/>
-          <w:szCs w:val="18"/>
-        </w:rPr>
-        <w:t>)+</w:t>
-      </w:r>
-      <w:r>
-        <w:rPr>
-          <w:rFonts w:ascii="Consolas" w:hAnsi="Consolas" w:cs="Courier New"/>
-          <w:color w:val="006666"/>
-          <w:sz w:val="18"/>
-          <w:szCs w:val="18"/>
-        </w:rPr>
-        <w:t>1</w:t>
-      </w:r>
-      <w:r>
-        <w:rPr>
-          <w:rFonts w:ascii="Consolas" w:hAnsi="Consolas" w:cs="Courier New"/>
-          <w:color w:val="666600"/>
-          <w:sz w:val="18"/>
-          <w:szCs w:val="18"/>
-        </w:rPr>
-        <w:t>):</w:t>
+          <w:sz w:val="21"/>
+          <w:szCs w:val="21"/>
+        </w:rPr>
+        <w:t xml:space="preserve"> vowels</w:t>
+      </w:r>
+      <w:r>
+        <w:rPr>
+          <w:rFonts w:ascii="Consolas" w:hAnsi="Consolas" w:cs="Courier New"/>
+          <w:color w:val="666600"/>
+          <w:sz w:val="21"/>
+          <w:szCs w:val="21"/>
+        </w:rPr>
+        <w:t>:</w:t>
       </w:r>
     </w:p>
     <w:p>
@@ -1490,55 +1442,174 @@
           <w:tab w:val="left" w:pos="14656"/>
         </w:tabs>
         <w:spacing w:before="0" w:beforeAutospacing="0" w:after="0" w:afterAutospacing="0"/>
-        <w:rPr>
-          <w:rFonts w:ascii="Consolas" w:hAnsi="Consolas" w:cs="Courier New"/>
-          <w:sz w:val="18"/>
-          <w:szCs w:val="18"/>
-        </w:rPr>
-      </w:pPr>
-      <w:r>
-        <w:rPr>
-          <w:rFonts w:ascii="Consolas" w:hAnsi="Consolas" w:cs="Courier New"/>
-          <w:color w:val="000000"/>
-          <w:sz w:val="18"/>
-          <w:szCs w:val="18"/>
-        </w:rPr>
-        <w:t xml:space="preserve">            </w:t>
-      </w:r>
-      <w:r>
-        <w:rPr>
-          <w:rFonts w:ascii="Consolas" w:hAnsi="Consolas" w:cs="Courier New"/>
-          <w:color w:val="000088"/>
-          <w:sz w:val="18"/>
-          <w:szCs w:val="18"/>
-        </w:rPr>
-        <w:t>if</w:t>
-      </w:r>
-      <w:r>
-        <w:rPr>
-          <w:rFonts w:ascii="Consolas" w:hAnsi="Consolas" w:cs="Courier New"/>
-          <w:color w:val="000000"/>
-          <w:sz w:val="18"/>
-          <w:szCs w:val="18"/>
-        </w:rPr>
-        <w:t xml:space="preserve"> str</w:t>
-      </w:r>
-      <w:r>
-        <w:rPr>
-          <w:rFonts w:ascii="Consolas" w:hAnsi="Consolas" w:cs="Courier New"/>
-          <w:color w:val="666600"/>
-          <w:sz w:val="18"/>
-          <w:szCs w:val="18"/>
+        <w:divId w:val="1519805246"/>
+        <w:rPr>
+          <w:rFonts w:ascii="Consolas" w:hAnsi="Consolas" w:cs="Courier New"/>
+          <w:sz w:val="21"/>
+          <w:szCs w:val="21"/>
+        </w:rPr>
+      </w:pPr>
+      <w:r>
+        <w:rPr>
+          <w:rFonts w:ascii="Consolas" w:hAnsi="Consolas" w:cs="Courier New"/>
+          <w:color w:val="000000"/>
+          <w:sz w:val="21"/>
+          <w:szCs w:val="21"/>
+        </w:rPr>
+        <w:t>            result</w:t>
+      </w:r>
+      <w:r>
+        <w:rPr>
+          <w:rFonts w:ascii="Consolas" w:hAnsi="Consolas" w:cs="Courier New"/>
+          <w:color w:val="666600"/>
+          <w:sz w:val="21"/>
+          <w:szCs w:val="21"/>
         </w:rPr>
         <w:t>[</w:t>
       </w:r>
+      <w:r>
+        <w:rPr>
+          <w:rFonts w:ascii="Consolas" w:hAnsi="Consolas" w:cs="Courier New"/>
+          <w:color w:val="008800"/>
+          <w:sz w:val="21"/>
+          <w:szCs w:val="21"/>
+        </w:rPr>
+        <w:t>'Kevin'</w:t>
+      </w:r>
+      <w:r>
+        <w:rPr>
+          <w:rFonts w:ascii="Consolas" w:hAnsi="Consolas" w:cs="Courier New"/>
+          <w:color w:val="666600"/>
+          <w:sz w:val="21"/>
+          <w:szCs w:val="21"/>
+        </w:rPr>
+        <w:t>]</w:t>
+      </w:r>
+      <w:r>
+        <w:rPr>
+          <w:rFonts w:ascii="Consolas" w:hAnsi="Consolas" w:cs="Courier New"/>
+          <w:color w:val="000000"/>
+          <w:sz w:val="21"/>
+          <w:szCs w:val="21"/>
+        </w:rPr>
+        <w:t xml:space="preserve"> </w:t>
+      </w:r>
+      <w:r>
+        <w:rPr>
+          <w:rFonts w:ascii="Consolas" w:hAnsi="Consolas" w:cs="Courier New"/>
+          <w:color w:val="666600"/>
+          <w:sz w:val="21"/>
+          <w:szCs w:val="21"/>
+        </w:rPr>
+        <w:t>=</w:t>
+      </w:r>
+      <w:r>
+        <w:rPr>
+          <w:rFonts w:ascii="Consolas" w:hAnsi="Consolas" w:cs="Courier New"/>
+          <w:color w:val="000000"/>
+          <w:sz w:val="21"/>
+          <w:szCs w:val="21"/>
+        </w:rPr>
+        <w:t xml:space="preserve"> result</w:t>
+      </w:r>
+      <w:r>
+        <w:rPr>
+          <w:rFonts w:ascii="Consolas" w:hAnsi="Consolas" w:cs="Courier New"/>
+          <w:color w:val="666600"/>
+          <w:sz w:val="21"/>
+          <w:szCs w:val="21"/>
+        </w:rPr>
+        <w:t>[</w:t>
+      </w:r>
+      <w:r>
+        <w:rPr>
+          <w:rFonts w:ascii="Consolas" w:hAnsi="Consolas" w:cs="Courier New"/>
+          <w:color w:val="008800"/>
+          <w:sz w:val="21"/>
+          <w:szCs w:val="21"/>
+        </w:rPr>
+        <w:t>'Kevin'</w:t>
+      </w:r>
+      <w:r>
+        <w:rPr>
+          <w:rFonts w:ascii="Consolas" w:hAnsi="Consolas" w:cs="Courier New"/>
+          <w:color w:val="666600"/>
+          <w:sz w:val="21"/>
+          <w:szCs w:val="21"/>
+        </w:rPr>
+        <w:t>]</w:t>
+      </w:r>
+      <w:r>
+        <w:rPr>
+          <w:rFonts w:ascii="Consolas" w:hAnsi="Consolas" w:cs="Courier New"/>
+          <w:color w:val="000000"/>
+          <w:sz w:val="21"/>
+          <w:szCs w:val="21"/>
+        </w:rPr>
+        <w:t xml:space="preserve"> </w:t>
+      </w:r>
+      <w:r>
+        <w:rPr>
+          <w:rFonts w:ascii="Consolas" w:hAnsi="Consolas" w:cs="Courier New"/>
+          <w:color w:val="666600"/>
+          <w:sz w:val="21"/>
+          <w:szCs w:val="21"/>
+        </w:rPr>
+        <w:t>+</w:t>
+      </w:r>
+      <w:r>
+        <w:rPr>
+          <w:rFonts w:ascii="Consolas" w:hAnsi="Consolas" w:cs="Courier New"/>
+          <w:color w:val="000000"/>
+          <w:sz w:val="21"/>
+          <w:szCs w:val="21"/>
+        </w:rPr>
+        <w:t xml:space="preserve"> </w:t>
+      </w:r>
       <w:proofErr w:type="spellStart"/>
       <w:r>
         <w:rPr>
           <w:rFonts w:ascii="Consolas" w:hAnsi="Consolas" w:cs="Courier New"/>
           <w:color w:val="000000"/>
-          <w:sz w:val="18"/>
-          <w:szCs w:val="18"/>
+          <w:sz w:val="21"/>
+          <w:szCs w:val="21"/>
+        </w:rPr>
+        <w:t>len</w:t>
+      </w:r>
+      <w:proofErr w:type="spellEnd"/>
+      <w:r>
+        <w:rPr>
+          <w:rFonts w:ascii="Consolas" w:hAnsi="Consolas" w:cs="Courier New"/>
+          <w:color w:val="666600"/>
+          <w:sz w:val="21"/>
+          <w:szCs w:val="21"/>
+        </w:rPr>
+        <w:t>(</w:t>
+      </w:r>
+      <w:r>
+        <w:rPr>
+          <w:rFonts w:ascii="Consolas" w:hAnsi="Consolas" w:cs="Courier New"/>
+          <w:color w:val="000000"/>
+          <w:sz w:val="21"/>
+          <w:szCs w:val="21"/>
+        </w:rPr>
+        <w:t>str</w:t>
+      </w:r>
+      <w:r>
+        <w:rPr>
+          <w:rFonts w:ascii="Consolas" w:hAnsi="Consolas" w:cs="Courier New"/>
+          <w:color w:val="666600"/>
+          <w:sz w:val="21"/>
+          <w:szCs w:val="21"/>
+        </w:rPr>
+        <w:t>[</w:t>
+      </w:r>
+      <w:r>
+        <w:rPr>
+          <w:rFonts w:ascii="Consolas" w:hAnsi="Consolas" w:cs="Courier New"/>
+          <w:color w:val="000000"/>
+          <w:sz w:val="21"/>
+          <w:szCs w:val="21"/>
         </w:rPr>
         <w:t>i</w:t>
       </w:r>
@@ -1546,83 +1617,10 @@
         <w:rPr>
           <w:rFonts w:ascii="Consolas" w:hAnsi="Consolas" w:cs="Courier New"/>
           <w:color w:val="666600"/>
-          <w:sz w:val="18"/>
-          <w:szCs w:val="18"/>
-        </w:rPr>
-        <w:t>:</w:t>
-      </w:r>
-      <w:r>
-        <w:rPr>
-          <w:rFonts w:ascii="Consolas" w:hAnsi="Consolas" w:cs="Courier New"/>
-          <w:color w:val="000000"/>
-          <w:sz w:val="18"/>
-          <w:szCs w:val="18"/>
-        </w:rPr>
-        <w:t>j</w:t>
-      </w:r>
-      <w:proofErr w:type="spellEnd"/>
-      <w:r>
-        <w:rPr>
-          <w:rFonts w:ascii="Consolas" w:hAnsi="Consolas" w:cs="Courier New"/>
-          <w:color w:val="666600"/>
-          <w:sz w:val="18"/>
-          <w:szCs w:val="18"/>
-        </w:rPr>
-        <w:t>][</w:t>
-      </w:r>
-      <w:r>
-        <w:rPr>
-          <w:rFonts w:ascii="Consolas" w:hAnsi="Consolas" w:cs="Courier New"/>
-          <w:color w:val="006666"/>
-          <w:sz w:val="18"/>
-          <w:szCs w:val="18"/>
-        </w:rPr>
-        <w:t>0</w:t>
-      </w:r>
-      <w:r>
-        <w:rPr>
-          <w:rFonts w:ascii="Consolas" w:hAnsi="Consolas" w:cs="Courier New"/>
-          <w:color w:val="666600"/>
-          <w:sz w:val="18"/>
-          <w:szCs w:val="18"/>
-        </w:rPr>
-        <w:t>]</w:t>
-      </w:r>
-      <w:r>
-        <w:rPr>
-          <w:rFonts w:ascii="Consolas" w:hAnsi="Consolas" w:cs="Courier New"/>
-          <w:color w:val="000000"/>
-          <w:sz w:val="18"/>
-          <w:szCs w:val="18"/>
-        </w:rPr>
-        <w:t xml:space="preserve"> </w:t>
-      </w:r>
-      <w:r>
-        <w:rPr>
-          <w:rFonts w:ascii="Consolas" w:hAnsi="Consolas" w:cs="Courier New"/>
-          <w:color w:val="000088"/>
-          <w:sz w:val="18"/>
-          <w:szCs w:val="18"/>
-        </w:rPr>
-        <w:t>in</w:t>
-      </w:r>
-      <w:r>
-        <w:rPr>
-          <w:rFonts w:ascii="Consolas" w:hAnsi="Consolas" w:cs="Courier New"/>
-          <w:color w:val="000000"/>
-          <w:sz w:val="18"/>
-          <w:szCs w:val="18"/>
-        </w:rPr>
-        <w:t xml:space="preserve"> vowels</w:t>
-      </w:r>
-      <w:r>
-        <w:rPr>
-          <w:rFonts w:ascii="Consolas" w:hAnsi="Consolas" w:cs="Courier New"/>
-          <w:color w:val="666600"/>
-          <w:sz w:val="18"/>
-          <w:szCs w:val="18"/>
-        </w:rPr>
-        <w:t>:</w:t>
+          <w:sz w:val="21"/>
+          <w:szCs w:val="21"/>
+        </w:rPr>
+        <w:t>:])</w:t>
       </w:r>
     </w:p>
     <w:p>
@@ -1654,137 +1652,39 @@
           <w:tab w:val="left" w:pos="14656"/>
         </w:tabs>
         <w:spacing w:before="0" w:beforeAutospacing="0" w:after="0" w:afterAutospacing="0"/>
-        <w:rPr>
-          <w:rFonts w:ascii="Consolas" w:hAnsi="Consolas" w:cs="Courier New"/>
-          <w:sz w:val="18"/>
-          <w:szCs w:val="18"/>
-        </w:rPr>
-      </w:pPr>
-      <w:r>
-        <w:rPr>
-          <w:rFonts w:ascii="Consolas" w:hAnsi="Consolas" w:cs="Courier New"/>
-          <w:color w:val="000000"/>
-          <w:sz w:val="18"/>
-          <w:szCs w:val="18"/>
-        </w:rPr>
-        <w:t>                result</w:t>
-      </w:r>
-      <w:r>
-        <w:rPr>
-          <w:rFonts w:ascii="Consolas" w:hAnsi="Consolas" w:cs="Courier New"/>
-          <w:color w:val="666600"/>
-          <w:sz w:val="18"/>
-          <w:szCs w:val="18"/>
-        </w:rPr>
-        <w:t>[</w:t>
-      </w:r>
-      <w:r>
-        <w:rPr>
-          <w:rFonts w:ascii="Consolas" w:hAnsi="Consolas" w:cs="Courier New"/>
-          <w:color w:val="008800"/>
-          <w:sz w:val="18"/>
-          <w:szCs w:val="18"/>
-        </w:rPr>
-        <w:t>'Kevin'</w:t>
-      </w:r>
-      <w:r>
-        <w:rPr>
-          <w:rFonts w:ascii="Consolas" w:hAnsi="Consolas" w:cs="Courier New"/>
-          <w:color w:val="666600"/>
-          <w:sz w:val="18"/>
-          <w:szCs w:val="18"/>
-        </w:rPr>
-        <w:t>]</w:t>
-      </w:r>
-      <w:r>
-        <w:rPr>
-          <w:rFonts w:ascii="Consolas" w:hAnsi="Consolas" w:cs="Courier New"/>
-          <w:color w:val="000000"/>
-          <w:sz w:val="18"/>
-          <w:szCs w:val="18"/>
-        </w:rPr>
-        <w:t xml:space="preserve"> </w:t>
-      </w:r>
-      <w:r>
-        <w:rPr>
-          <w:rFonts w:ascii="Consolas" w:hAnsi="Consolas" w:cs="Courier New"/>
-          <w:color w:val="666600"/>
-          <w:sz w:val="18"/>
-          <w:szCs w:val="18"/>
-        </w:rPr>
-        <w:t>=</w:t>
-      </w:r>
-      <w:r>
-        <w:rPr>
-          <w:rFonts w:ascii="Consolas" w:hAnsi="Consolas" w:cs="Courier New"/>
-          <w:color w:val="000000"/>
-          <w:sz w:val="18"/>
-          <w:szCs w:val="18"/>
-        </w:rPr>
-        <w:t xml:space="preserve"> result</w:t>
-      </w:r>
-      <w:r>
-        <w:rPr>
-          <w:rFonts w:ascii="Consolas" w:hAnsi="Consolas" w:cs="Courier New"/>
-          <w:color w:val="666600"/>
-          <w:sz w:val="18"/>
-          <w:szCs w:val="18"/>
-        </w:rPr>
-        <w:t>[</w:t>
-      </w:r>
-      <w:r>
-        <w:rPr>
-          <w:rFonts w:ascii="Consolas" w:hAnsi="Consolas" w:cs="Courier New"/>
-          <w:color w:val="008800"/>
-          <w:sz w:val="18"/>
-          <w:szCs w:val="18"/>
-        </w:rPr>
-        <w:t>'Kevin'</w:t>
-      </w:r>
-      <w:r>
-        <w:rPr>
-          <w:rFonts w:ascii="Consolas" w:hAnsi="Consolas" w:cs="Courier New"/>
-          <w:color w:val="666600"/>
-          <w:sz w:val="18"/>
-          <w:szCs w:val="18"/>
-        </w:rPr>
-        <w:t>]</w:t>
-      </w:r>
-      <w:r>
-        <w:rPr>
-          <w:rFonts w:ascii="Consolas" w:hAnsi="Consolas" w:cs="Courier New"/>
-          <w:color w:val="000000"/>
-          <w:sz w:val="18"/>
-          <w:szCs w:val="18"/>
-        </w:rPr>
-        <w:t xml:space="preserve"> </w:t>
-      </w:r>
-      <w:r>
-        <w:rPr>
-          <w:rFonts w:ascii="Consolas" w:hAnsi="Consolas" w:cs="Courier New"/>
-          <w:color w:val="666600"/>
-          <w:sz w:val="18"/>
-          <w:szCs w:val="18"/>
-        </w:rPr>
-        <w:t>+</w:t>
-      </w:r>
-      <w:r>
-        <w:rPr>
-          <w:rFonts w:ascii="Consolas" w:hAnsi="Consolas" w:cs="Courier New"/>
-          <w:color w:val="000000"/>
-          <w:sz w:val="18"/>
-          <w:szCs w:val="18"/>
-        </w:rPr>
-        <w:t xml:space="preserve"> </w:t>
-      </w:r>
-      <w:r>
-        <w:rPr>
-          <w:rFonts w:ascii="Consolas" w:hAnsi="Consolas" w:cs="Courier New"/>
-          <w:color w:val="006666"/>
-          <w:sz w:val="18"/>
-          <w:szCs w:val="18"/>
-        </w:rPr>
-        <w:t>1</w:t>
+        <w:divId w:val="1519805246"/>
+        <w:rPr>
+          <w:rFonts w:ascii="Consolas" w:hAnsi="Consolas" w:cs="Courier New"/>
+          <w:sz w:val="21"/>
+          <w:szCs w:val="21"/>
+        </w:rPr>
+      </w:pPr>
+      <w:r>
+        <w:rPr>
+          <w:rFonts w:ascii="Consolas" w:hAnsi="Consolas" w:cs="Courier New"/>
+          <w:color w:val="000000"/>
+          <w:sz w:val="21"/>
+          <w:szCs w:val="21"/>
+        </w:rPr>
+        <w:t xml:space="preserve">        </w:t>
+      </w:r>
+      <w:r>
+        <w:rPr>
+          <w:rFonts w:ascii="Consolas" w:hAnsi="Consolas" w:cs="Courier New"/>
+          <w:color w:val="000088"/>
+          <w:sz w:val="21"/>
+          <w:szCs w:val="21"/>
+        </w:rPr>
+        <w:t>else</w:t>
+      </w:r>
+      <w:r>
+        <w:rPr>
+          <w:rFonts w:ascii="Consolas" w:hAnsi="Consolas" w:cs="Courier New"/>
+          <w:color w:val="666600"/>
+          <w:sz w:val="21"/>
+          <w:szCs w:val="21"/>
+        </w:rPr>
+        <w:t>:</w:t>
       </w:r>
     </w:p>
     <w:p>
@@ -1816,38 +1716,185 @@
           <w:tab w:val="left" w:pos="14656"/>
         </w:tabs>
         <w:spacing w:before="0" w:beforeAutospacing="0" w:after="0" w:afterAutospacing="0"/>
-        <w:rPr>
-          <w:rFonts w:ascii="Consolas" w:hAnsi="Consolas" w:cs="Courier New"/>
-          <w:sz w:val="18"/>
-          <w:szCs w:val="18"/>
-        </w:rPr>
-      </w:pPr>
-      <w:r>
-        <w:rPr>
-          <w:rFonts w:ascii="Consolas" w:hAnsi="Consolas" w:cs="Courier New"/>
-          <w:color w:val="000000"/>
-          <w:sz w:val="18"/>
-          <w:szCs w:val="18"/>
-        </w:rPr>
-        <w:t xml:space="preserve">            </w:t>
-      </w:r>
-      <w:r>
-        <w:rPr>
-          <w:rFonts w:ascii="Consolas" w:hAnsi="Consolas" w:cs="Courier New"/>
-          <w:color w:val="000088"/>
-          <w:sz w:val="18"/>
-          <w:szCs w:val="18"/>
-        </w:rPr>
-        <w:t>else</w:t>
-      </w:r>
-      <w:r>
-        <w:rPr>
-          <w:rFonts w:ascii="Consolas" w:hAnsi="Consolas" w:cs="Courier New"/>
-          <w:color w:val="666600"/>
-          <w:sz w:val="18"/>
-          <w:szCs w:val="18"/>
-        </w:rPr>
-        <w:t>:</w:t>
+        <w:divId w:val="1519805246"/>
+        <w:rPr>
+          <w:rFonts w:ascii="Consolas" w:hAnsi="Consolas" w:cs="Courier New"/>
+          <w:sz w:val="21"/>
+          <w:szCs w:val="21"/>
+        </w:rPr>
+      </w:pPr>
+      <w:r>
+        <w:rPr>
+          <w:rFonts w:ascii="Consolas" w:hAnsi="Consolas" w:cs="Courier New"/>
+          <w:color w:val="000000"/>
+          <w:sz w:val="21"/>
+          <w:szCs w:val="21"/>
+        </w:rPr>
+        <w:t>            result</w:t>
+      </w:r>
+      <w:r>
+        <w:rPr>
+          <w:rFonts w:ascii="Consolas" w:hAnsi="Consolas" w:cs="Courier New"/>
+          <w:color w:val="666600"/>
+          <w:sz w:val="21"/>
+          <w:szCs w:val="21"/>
+        </w:rPr>
+        <w:t>[</w:t>
+      </w:r>
+      <w:r>
+        <w:rPr>
+          <w:rFonts w:ascii="Consolas" w:hAnsi="Consolas" w:cs="Courier New"/>
+          <w:color w:val="008800"/>
+          <w:sz w:val="21"/>
+          <w:szCs w:val="21"/>
+        </w:rPr>
+        <w:t>'Stuart'</w:t>
+      </w:r>
+      <w:r>
+        <w:rPr>
+          <w:rFonts w:ascii="Consolas" w:hAnsi="Consolas" w:cs="Courier New"/>
+          <w:color w:val="666600"/>
+          <w:sz w:val="21"/>
+          <w:szCs w:val="21"/>
+        </w:rPr>
+        <w:t>]</w:t>
+      </w:r>
+      <w:r>
+        <w:rPr>
+          <w:rFonts w:ascii="Consolas" w:hAnsi="Consolas" w:cs="Courier New"/>
+          <w:color w:val="000000"/>
+          <w:sz w:val="21"/>
+          <w:szCs w:val="21"/>
+        </w:rPr>
+        <w:t xml:space="preserve"> </w:t>
+      </w:r>
+      <w:r>
+        <w:rPr>
+          <w:rFonts w:ascii="Consolas" w:hAnsi="Consolas" w:cs="Courier New"/>
+          <w:color w:val="666600"/>
+          <w:sz w:val="21"/>
+          <w:szCs w:val="21"/>
+        </w:rPr>
+        <w:t>=</w:t>
+      </w:r>
+      <w:r>
+        <w:rPr>
+          <w:rFonts w:ascii="Consolas" w:hAnsi="Consolas" w:cs="Courier New"/>
+          <w:color w:val="000000"/>
+          <w:sz w:val="21"/>
+          <w:szCs w:val="21"/>
+        </w:rPr>
+        <w:t xml:space="preserve"> result</w:t>
+      </w:r>
+      <w:r>
+        <w:rPr>
+          <w:rFonts w:ascii="Consolas" w:hAnsi="Consolas" w:cs="Courier New"/>
+          <w:color w:val="666600"/>
+          <w:sz w:val="21"/>
+          <w:szCs w:val="21"/>
+        </w:rPr>
+        <w:t>[</w:t>
+      </w:r>
+      <w:r>
+        <w:rPr>
+          <w:rFonts w:ascii="Consolas" w:hAnsi="Consolas" w:cs="Courier New"/>
+          <w:color w:val="008800"/>
+          <w:sz w:val="21"/>
+          <w:szCs w:val="21"/>
+        </w:rPr>
+        <w:t>'Stuart'</w:t>
+      </w:r>
+      <w:r>
+        <w:rPr>
+          <w:rFonts w:ascii="Consolas" w:hAnsi="Consolas" w:cs="Courier New"/>
+          <w:color w:val="666600"/>
+          <w:sz w:val="21"/>
+          <w:szCs w:val="21"/>
+        </w:rPr>
+        <w:t>]</w:t>
+      </w:r>
+      <w:r>
+        <w:rPr>
+          <w:rFonts w:ascii="Consolas" w:hAnsi="Consolas" w:cs="Courier New"/>
+          <w:color w:val="000000"/>
+          <w:sz w:val="21"/>
+          <w:szCs w:val="21"/>
+        </w:rPr>
+        <w:t xml:space="preserve"> </w:t>
+      </w:r>
+      <w:r>
+        <w:rPr>
+          <w:rFonts w:ascii="Consolas" w:hAnsi="Consolas" w:cs="Courier New"/>
+          <w:color w:val="666600"/>
+          <w:sz w:val="21"/>
+          <w:szCs w:val="21"/>
+        </w:rPr>
+        <w:t>+</w:t>
+      </w:r>
+      <w:r>
+        <w:rPr>
+          <w:rFonts w:ascii="Consolas" w:hAnsi="Consolas" w:cs="Courier New"/>
+          <w:color w:val="000000"/>
+          <w:sz w:val="21"/>
+          <w:szCs w:val="21"/>
+        </w:rPr>
+        <w:t xml:space="preserve"> </w:t>
+      </w:r>
+      <w:proofErr w:type="spellStart"/>
+      <w:r>
+        <w:rPr>
+          <w:rFonts w:ascii="Consolas" w:hAnsi="Consolas" w:cs="Courier New"/>
+          <w:color w:val="000000"/>
+          <w:sz w:val="21"/>
+          <w:szCs w:val="21"/>
+        </w:rPr>
+        <w:t>len</w:t>
+      </w:r>
+      <w:proofErr w:type="spellEnd"/>
+      <w:r>
+        <w:rPr>
+          <w:rFonts w:ascii="Consolas" w:hAnsi="Consolas" w:cs="Courier New"/>
+          <w:color w:val="666600"/>
+          <w:sz w:val="21"/>
+          <w:szCs w:val="21"/>
+        </w:rPr>
+        <w:t>(</w:t>
+      </w:r>
+      <w:r>
+        <w:rPr>
+          <w:rFonts w:ascii="Consolas" w:hAnsi="Consolas" w:cs="Courier New"/>
+          <w:color w:val="000000"/>
+          <w:sz w:val="21"/>
+          <w:szCs w:val="21"/>
+        </w:rPr>
+        <w:t>str</w:t>
+      </w:r>
+      <w:r>
+        <w:rPr>
+          <w:rFonts w:ascii="Consolas" w:hAnsi="Consolas" w:cs="Courier New"/>
+          <w:color w:val="666600"/>
+          <w:sz w:val="21"/>
+          <w:szCs w:val="21"/>
+        </w:rPr>
+        <w:t>[</w:t>
+      </w:r>
+      <w:r>
+        <w:rPr>
+          <w:rFonts w:ascii="Consolas" w:hAnsi="Consolas" w:cs="Courier New"/>
+          <w:color w:val="000000"/>
+          <w:sz w:val="21"/>
+          <w:szCs w:val="21"/>
+        </w:rPr>
+        <w:t>i</w:t>
+      </w:r>
+      <w:r>
+        <w:rPr>
+          <w:rFonts w:ascii="Consolas" w:hAnsi="Consolas" w:cs="Courier New"/>
+          <w:color w:val="666600"/>
+          <w:sz w:val="21"/>
+          <w:szCs w:val="21"/>
+        </w:rPr>
+        <w:t>:])</w:t>
       </w:r>
     </w:p>
     <w:p>
@@ -1879,137 +1926,21 @@
           <w:tab w:val="left" w:pos="14656"/>
         </w:tabs>
         <w:spacing w:before="0" w:beforeAutospacing="0" w:after="0" w:afterAutospacing="0"/>
-        <w:rPr>
-          <w:rFonts w:ascii="Consolas" w:hAnsi="Consolas" w:cs="Courier New"/>
-          <w:sz w:val="18"/>
-          <w:szCs w:val="18"/>
-        </w:rPr>
-      </w:pPr>
-      <w:r>
-        <w:rPr>
-          <w:rFonts w:ascii="Consolas" w:hAnsi="Consolas" w:cs="Courier New"/>
-          <w:color w:val="000000"/>
-          <w:sz w:val="18"/>
-          <w:szCs w:val="18"/>
-        </w:rPr>
-        <w:t>                result</w:t>
-      </w:r>
-      <w:r>
-        <w:rPr>
-          <w:rFonts w:ascii="Consolas" w:hAnsi="Consolas" w:cs="Courier New"/>
-          <w:color w:val="666600"/>
-          <w:sz w:val="18"/>
-          <w:szCs w:val="18"/>
-        </w:rPr>
-        <w:t>[</w:t>
-      </w:r>
-      <w:r>
-        <w:rPr>
-          <w:rFonts w:ascii="Consolas" w:hAnsi="Consolas" w:cs="Courier New"/>
-          <w:color w:val="008800"/>
-          <w:sz w:val="18"/>
-          <w:szCs w:val="18"/>
-        </w:rPr>
-        <w:t>'Stuart'</w:t>
-      </w:r>
-      <w:r>
-        <w:rPr>
-          <w:rFonts w:ascii="Consolas" w:hAnsi="Consolas" w:cs="Courier New"/>
-          <w:color w:val="666600"/>
-          <w:sz w:val="18"/>
-          <w:szCs w:val="18"/>
-        </w:rPr>
-        <w:t>]</w:t>
-      </w:r>
-      <w:r>
-        <w:rPr>
-          <w:rFonts w:ascii="Consolas" w:hAnsi="Consolas" w:cs="Courier New"/>
-          <w:color w:val="000000"/>
-          <w:sz w:val="18"/>
-          <w:szCs w:val="18"/>
-        </w:rPr>
-        <w:t xml:space="preserve"> </w:t>
-      </w:r>
-      <w:r>
-        <w:rPr>
-          <w:rFonts w:ascii="Consolas" w:hAnsi="Consolas" w:cs="Courier New"/>
-          <w:color w:val="666600"/>
-          <w:sz w:val="18"/>
-          <w:szCs w:val="18"/>
-        </w:rPr>
-        <w:t>=</w:t>
-      </w:r>
-      <w:r>
-        <w:rPr>
-          <w:rFonts w:ascii="Consolas" w:hAnsi="Consolas" w:cs="Courier New"/>
-          <w:color w:val="000000"/>
-          <w:sz w:val="18"/>
-          <w:szCs w:val="18"/>
-        </w:rPr>
-        <w:t xml:space="preserve"> result</w:t>
-      </w:r>
-      <w:r>
-        <w:rPr>
-          <w:rFonts w:ascii="Consolas" w:hAnsi="Consolas" w:cs="Courier New"/>
-          <w:color w:val="666600"/>
-          <w:sz w:val="18"/>
-          <w:szCs w:val="18"/>
-        </w:rPr>
-        <w:t>[</w:t>
-      </w:r>
-      <w:r>
-        <w:rPr>
-          <w:rFonts w:ascii="Consolas" w:hAnsi="Consolas" w:cs="Courier New"/>
-          <w:color w:val="008800"/>
-          <w:sz w:val="18"/>
-          <w:szCs w:val="18"/>
-        </w:rPr>
-        <w:t>'Stuart'</w:t>
-      </w:r>
-      <w:r>
-        <w:rPr>
-          <w:rFonts w:ascii="Consolas" w:hAnsi="Consolas" w:cs="Courier New"/>
-          <w:color w:val="666600"/>
-          <w:sz w:val="18"/>
-          <w:szCs w:val="18"/>
-        </w:rPr>
-        <w:t>]</w:t>
-      </w:r>
-      <w:r>
-        <w:rPr>
-          <w:rFonts w:ascii="Consolas" w:hAnsi="Consolas" w:cs="Courier New"/>
-          <w:color w:val="000000"/>
-          <w:sz w:val="18"/>
-          <w:szCs w:val="18"/>
-        </w:rPr>
-        <w:t xml:space="preserve"> </w:t>
-      </w:r>
-      <w:r>
-        <w:rPr>
-          <w:rFonts w:ascii="Consolas" w:hAnsi="Consolas" w:cs="Courier New"/>
-          <w:color w:val="666600"/>
-          <w:sz w:val="18"/>
-          <w:szCs w:val="18"/>
-        </w:rPr>
-        <w:t>+</w:t>
-      </w:r>
-      <w:r>
-        <w:rPr>
-          <w:rFonts w:ascii="Consolas" w:hAnsi="Consolas" w:cs="Courier New"/>
-          <w:color w:val="000000"/>
-          <w:sz w:val="18"/>
-          <w:szCs w:val="18"/>
-        </w:rPr>
-        <w:t xml:space="preserve"> </w:t>
-      </w:r>
-      <w:r>
-        <w:rPr>
-          <w:rFonts w:ascii="Consolas" w:hAnsi="Consolas" w:cs="Courier New"/>
-          <w:color w:val="006666"/>
-          <w:sz w:val="18"/>
-          <w:szCs w:val="18"/>
-        </w:rPr>
-        <w:t>1</w:t>
+        <w:divId w:val="1519805246"/>
+        <w:rPr>
+          <w:rFonts w:ascii="Consolas" w:hAnsi="Consolas" w:cs="Courier New"/>
+          <w:sz w:val="21"/>
+          <w:szCs w:val="21"/>
+        </w:rPr>
+      </w:pPr>
+      <w:r>
+        <w:rPr>
+          <w:rFonts w:ascii="Consolas" w:hAnsi="Consolas" w:cs="Courier New"/>
+          <w:color w:val="000000"/>
+          <w:sz w:val="21"/>
+          <w:szCs w:val="21"/>
+        </w:rPr>
+        <w:t> </w:t>
       </w:r>
     </w:p>
     <w:p>
@@ -2041,20 +1972,120 @@
           <w:tab w:val="left" w:pos="14656"/>
         </w:tabs>
         <w:spacing w:before="0" w:beforeAutospacing="0" w:after="0" w:afterAutospacing="0"/>
-        <w:rPr>
-          <w:rFonts w:ascii="Consolas" w:hAnsi="Consolas" w:cs="Courier New"/>
-          <w:sz w:val="18"/>
-          <w:szCs w:val="18"/>
-        </w:rPr>
-      </w:pPr>
-      <w:r>
-        <w:rPr>
-          <w:rFonts w:ascii="Consolas" w:hAnsi="Consolas" w:cs="Courier New"/>
-          <w:color w:val="000000"/>
-          <w:sz w:val="18"/>
-          <w:szCs w:val="18"/>
-        </w:rPr>
-        <w:t> </w:t>
+        <w:divId w:val="1519805246"/>
+        <w:rPr>
+          <w:rFonts w:ascii="Consolas" w:hAnsi="Consolas" w:cs="Courier New"/>
+          <w:sz w:val="21"/>
+          <w:szCs w:val="21"/>
+        </w:rPr>
+      </w:pPr>
+      <w:r>
+        <w:rPr>
+          <w:rFonts w:ascii="Consolas" w:hAnsi="Consolas" w:cs="Courier New"/>
+          <w:color w:val="000000"/>
+          <w:sz w:val="21"/>
+          <w:szCs w:val="21"/>
+        </w:rPr>
+        <w:t xml:space="preserve">    </w:t>
+      </w:r>
+      <w:r>
+        <w:rPr>
+          <w:rFonts w:ascii="Consolas" w:hAnsi="Consolas" w:cs="Courier New"/>
+          <w:color w:val="000088"/>
+          <w:sz w:val="21"/>
+          <w:szCs w:val="21"/>
+        </w:rPr>
+        <w:t>if</w:t>
+      </w:r>
+      <w:r>
+        <w:rPr>
+          <w:rFonts w:ascii="Consolas" w:hAnsi="Consolas" w:cs="Courier New"/>
+          <w:color w:val="000000"/>
+          <w:sz w:val="21"/>
+          <w:szCs w:val="21"/>
+        </w:rPr>
+        <w:t xml:space="preserve"> result</w:t>
+      </w:r>
+      <w:r>
+        <w:rPr>
+          <w:rFonts w:ascii="Consolas" w:hAnsi="Consolas" w:cs="Courier New"/>
+          <w:color w:val="666600"/>
+          <w:sz w:val="21"/>
+          <w:szCs w:val="21"/>
+        </w:rPr>
+        <w:t>[</w:t>
+      </w:r>
+      <w:r>
+        <w:rPr>
+          <w:rFonts w:ascii="Consolas" w:hAnsi="Consolas" w:cs="Courier New"/>
+          <w:color w:val="008800"/>
+          <w:sz w:val="21"/>
+          <w:szCs w:val="21"/>
+        </w:rPr>
+        <w:t>'Kevin'</w:t>
+      </w:r>
+      <w:r>
+        <w:rPr>
+          <w:rFonts w:ascii="Consolas" w:hAnsi="Consolas" w:cs="Courier New"/>
+          <w:color w:val="666600"/>
+          <w:sz w:val="21"/>
+          <w:szCs w:val="21"/>
+        </w:rPr>
+        <w:t>]</w:t>
+      </w:r>
+      <w:r>
+        <w:rPr>
+          <w:rFonts w:ascii="Consolas" w:hAnsi="Consolas" w:cs="Courier New"/>
+          <w:color w:val="000000"/>
+          <w:sz w:val="21"/>
+          <w:szCs w:val="21"/>
+        </w:rPr>
+        <w:t xml:space="preserve"> </w:t>
+      </w:r>
+      <w:r>
+        <w:rPr>
+          <w:rFonts w:ascii="Consolas" w:hAnsi="Consolas" w:cs="Courier New"/>
+          <w:color w:val="666600"/>
+          <w:sz w:val="21"/>
+          <w:szCs w:val="21"/>
+        </w:rPr>
+        <w:t>==</w:t>
+      </w:r>
+      <w:r>
+        <w:rPr>
+          <w:rFonts w:ascii="Consolas" w:hAnsi="Consolas" w:cs="Courier New"/>
+          <w:color w:val="000000"/>
+          <w:sz w:val="21"/>
+          <w:szCs w:val="21"/>
+        </w:rPr>
+        <w:t xml:space="preserve"> result</w:t>
+      </w:r>
+      <w:r>
+        <w:rPr>
+          <w:rFonts w:ascii="Consolas" w:hAnsi="Consolas" w:cs="Courier New"/>
+          <w:color w:val="666600"/>
+          <w:sz w:val="21"/>
+          <w:szCs w:val="21"/>
+        </w:rPr>
+        <w:t>[</w:t>
+      </w:r>
+      <w:r>
+        <w:rPr>
+          <w:rFonts w:ascii="Consolas" w:hAnsi="Consolas" w:cs="Courier New"/>
+          <w:color w:val="008800"/>
+          <w:sz w:val="21"/>
+          <w:szCs w:val="21"/>
+        </w:rPr>
+        <w:t>'Stuart'</w:t>
+      </w:r>
+      <w:r>
+        <w:rPr>
+          <w:rFonts w:ascii="Consolas" w:hAnsi="Consolas" w:cs="Courier New"/>
+          <w:color w:val="666600"/>
+          <w:sz w:val="21"/>
+          <w:szCs w:val="21"/>
+        </w:rPr>
+        <w:t>]:</w:t>
       </w:r>
     </w:p>
     <w:p>
@@ -2086,119 +2117,57 @@
           <w:tab w:val="left" w:pos="14656"/>
         </w:tabs>
         <w:spacing w:before="0" w:beforeAutospacing="0" w:after="0" w:afterAutospacing="0"/>
-        <w:rPr>
-          <w:rFonts w:ascii="Consolas" w:hAnsi="Consolas" w:cs="Courier New"/>
-          <w:sz w:val="18"/>
-          <w:szCs w:val="18"/>
-        </w:rPr>
-      </w:pPr>
-      <w:r>
-        <w:rPr>
-          <w:rFonts w:ascii="Consolas" w:hAnsi="Consolas" w:cs="Courier New"/>
-          <w:color w:val="000000"/>
-          <w:sz w:val="18"/>
-          <w:szCs w:val="18"/>
-        </w:rPr>
-        <w:t xml:space="preserve">    </w:t>
+        <w:divId w:val="1519805246"/>
+        <w:rPr>
+          <w:rFonts w:ascii="Consolas" w:hAnsi="Consolas" w:cs="Courier New"/>
+          <w:sz w:val="21"/>
+          <w:szCs w:val="21"/>
+        </w:rPr>
+      </w:pPr>
+      <w:r>
+        <w:rPr>
+          <w:rFonts w:ascii="Consolas" w:hAnsi="Consolas" w:cs="Courier New"/>
+          <w:color w:val="000000"/>
+          <w:sz w:val="21"/>
+          <w:szCs w:val="21"/>
+        </w:rPr>
+        <w:t xml:space="preserve">        </w:t>
       </w:r>
       <w:r>
         <w:rPr>
           <w:rFonts w:ascii="Consolas" w:hAnsi="Consolas" w:cs="Courier New"/>
           <w:color w:val="000088"/>
-          <w:sz w:val="18"/>
-          <w:szCs w:val="18"/>
-        </w:rPr>
-        <w:t>if</w:t>
-      </w:r>
-      <w:r>
-        <w:rPr>
-          <w:rFonts w:ascii="Consolas" w:hAnsi="Consolas" w:cs="Courier New"/>
-          <w:color w:val="000000"/>
-          <w:sz w:val="18"/>
-          <w:szCs w:val="18"/>
-        </w:rPr>
-        <w:t xml:space="preserve"> result</w:t>
-      </w:r>
-      <w:r>
-        <w:rPr>
-          <w:rFonts w:ascii="Consolas" w:hAnsi="Consolas" w:cs="Courier New"/>
-          <w:color w:val="666600"/>
-          <w:sz w:val="18"/>
-          <w:szCs w:val="18"/>
-        </w:rPr>
-        <w:t>[</w:t>
+          <w:sz w:val="21"/>
+          <w:szCs w:val="21"/>
+        </w:rPr>
+        <w:t>print</w:t>
+      </w:r>
+      <w:r>
+        <w:rPr>
+          <w:rFonts w:ascii="Consolas" w:hAnsi="Consolas" w:cs="Courier New"/>
+          <w:color w:val="666600"/>
+          <w:sz w:val="21"/>
+          <w:szCs w:val="21"/>
+        </w:rPr>
+        <w:t>(</w:t>
       </w:r>
       <w:r>
         <w:rPr>
           <w:rFonts w:ascii="Consolas" w:hAnsi="Consolas" w:cs="Courier New"/>
           <w:color w:val="008800"/>
-          <w:sz w:val="18"/>
-          <w:szCs w:val="18"/>
-        </w:rPr>
-        <w:t>'Kevin'</w:t>
-      </w:r>
-      <w:r>
-        <w:rPr>
-          <w:rFonts w:ascii="Consolas" w:hAnsi="Consolas" w:cs="Courier New"/>
-          <w:color w:val="666600"/>
-          <w:sz w:val="18"/>
-          <w:szCs w:val="18"/>
-        </w:rPr>
-        <w:t>]</w:t>
-      </w:r>
-      <w:r>
-        <w:rPr>
-          <w:rFonts w:ascii="Consolas" w:hAnsi="Consolas" w:cs="Courier New"/>
-          <w:color w:val="000000"/>
-          <w:sz w:val="18"/>
-          <w:szCs w:val="18"/>
-        </w:rPr>
-        <w:t xml:space="preserve"> </w:t>
-      </w:r>
-      <w:r>
-        <w:rPr>
-          <w:rFonts w:ascii="Consolas" w:hAnsi="Consolas" w:cs="Courier New"/>
-          <w:color w:val="666600"/>
-          <w:sz w:val="18"/>
-          <w:szCs w:val="18"/>
-        </w:rPr>
-        <w:t>==</w:t>
-      </w:r>
-      <w:r>
-        <w:rPr>
-          <w:rFonts w:ascii="Consolas" w:hAnsi="Consolas" w:cs="Courier New"/>
-          <w:color w:val="000000"/>
-          <w:sz w:val="18"/>
-          <w:szCs w:val="18"/>
-        </w:rPr>
-        <w:t xml:space="preserve"> result</w:t>
-      </w:r>
-      <w:r>
-        <w:rPr>
-          <w:rFonts w:ascii="Consolas" w:hAnsi="Consolas" w:cs="Courier New"/>
-          <w:color w:val="666600"/>
-          <w:sz w:val="18"/>
-          <w:szCs w:val="18"/>
-        </w:rPr>
-        <w:t>[</w:t>
-      </w:r>
-      <w:r>
-        <w:rPr>
-          <w:rFonts w:ascii="Consolas" w:hAnsi="Consolas" w:cs="Courier New"/>
-          <w:color w:val="008800"/>
-          <w:sz w:val="18"/>
-          <w:szCs w:val="18"/>
-        </w:rPr>
-        <w:t>'Stuart'</w:t>
-      </w:r>
-      <w:r>
-        <w:rPr>
-          <w:rFonts w:ascii="Consolas" w:hAnsi="Consolas" w:cs="Courier New"/>
-          <w:color w:val="666600"/>
-          <w:sz w:val="18"/>
-          <w:szCs w:val="18"/>
-        </w:rPr>
-        <w:t>]:</w:t>
+          <w:sz w:val="21"/>
+          <w:szCs w:val="21"/>
+        </w:rPr>
+        <w:t>'Game Draw'</w:t>
+      </w:r>
+      <w:r>
+        <w:rPr>
+          <w:rFonts w:ascii="Consolas" w:hAnsi="Consolas" w:cs="Courier New"/>
+          <w:color w:val="666600"/>
+          <w:sz w:val="21"/>
+          <w:szCs w:val="21"/>
+        </w:rPr>
+        <w:t>)</w:t>
       </w:r>
     </w:p>
     <w:p>
@@ -2230,56 +2199,122 @@
           <w:tab w:val="left" w:pos="14656"/>
         </w:tabs>
         <w:spacing w:before="0" w:beforeAutospacing="0" w:after="0" w:afterAutospacing="0"/>
-        <w:rPr>
-          <w:rFonts w:ascii="Consolas" w:hAnsi="Consolas" w:cs="Courier New"/>
-          <w:sz w:val="18"/>
-          <w:szCs w:val="18"/>
-        </w:rPr>
-      </w:pPr>
-      <w:r>
-        <w:rPr>
-          <w:rFonts w:ascii="Consolas" w:hAnsi="Consolas" w:cs="Courier New"/>
-          <w:color w:val="000000"/>
-          <w:sz w:val="18"/>
-          <w:szCs w:val="18"/>
-        </w:rPr>
-        <w:t xml:space="preserve">        </w:t>
-      </w:r>
+        <w:divId w:val="1519805246"/>
+        <w:rPr>
+          <w:rFonts w:ascii="Consolas" w:hAnsi="Consolas" w:cs="Courier New"/>
+          <w:sz w:val="21"/>
+          <w:szCs w:val="21"/>
+        </w:rPr>
+      </w:pPr>
+      <w:r>
+        <w:rPr>
+          <w:rFonts w:ascii="Consolas" w:hAnsi="Consolas" w:cs="Courier New"/>
+          <w:color w:val="000000"/>
+          <w:sz w:val="21"/>
+          <w:szCs w:val="21"/>
+        </w:rPr>
+        <w:t xml:space="preserve">    </w:t>
+      </w:r>
+      <w:proofErr w:type="spellStart"/>
       <w:r>
         <w:rPr>
           <w:rFonts w:ascii="Consolas" w:hAnsi="Consolas" w:cs="Courier New"/>
           <w:color w:val="000088"/>
-          <w:sz w:val="18"/>
-          <w:szCs w:val="18"/>
-        </w:rPr>
-        <w:t>print</w:t>
-      </w:r>
-      <w:r>
-        <w:rPr>
-          <w:rFonts w:ascii="Consolas" w:hAnsi="Consolas" w:cs="Courier New"/>
-          <w:color w:val="666600"/>
-          <w:sz w:val="18"/>
-          <w:szCs w:val="18"/>
-        </w:rPr>
-        <w:t>(</w:t>
+          <w:sz w:val="21"/>
+          <w:szCs w:val="21"/>
+        </w:rPr>
+        <w:t>elif</w:t>
+      </w:r>
+      <w:proofErr w:type="spellEnd"/>
+      <w:r>
+        <w:rPr>
+          <w:rFonts w:ascii="Consolas" w:hAnsi="Consolas" w:cs="Courier New"/>
+          <w:color w:val="000000"/>
+          <w:sz w:val="21"/>
+          <w:szCs w:val="21"/>
+        </w:rPr>
+        <w:t xml:space="preserve"> result</w:t>
+      </w:r>
+      <w:r>
+        <w:rPr>
+          <w:rFonts w:ascii="Consolas" w:hAnsi="Consolas" w:cs="Courier New"/>
+          <w:color w:val="666600"/>
+          <w:sz w:val="21"/>
+          <w:szCs w:val="21"/>
+        </w:rPr>
+        <w:t>[</w:t>
       </w:r>
       <w:r>
         <w:rPr>
           <w:rFonts w:ascii="Consolas" w:hAnsi="Consolas" w:cs="Courier New"/>
           <w:color w:val="008800"/>
-          <w:sz w:val="18"/>
-          <w:szCs w:val="18"/>
-        </w:rPr>
-        <w:t>'Game Draw'</w:t>
-      </w:r>
-      <w:r>
-        <w:rPr>
-          <w:rFonts w:ascii="Consolas" w:hAnsi="Consolas" w:cs="Courier New"/>
-          <w:color w:val="666600"/>
-          <w:sz w:val="18"/>
-          <w:szCs w:val="18"/>
-        </w:rPr>
-        <w:t>)</w:t>
+          <w:sz w:val="21"/>
+          <w:szCs w:val="21"/>
+        </w:rPr>
+        <w:t>'Kevin'</w:t>
+      </w:r>
+      <w:r>
+        <w:rPr>
+          <w:rFonts w:ascii="Consolas" w:hAnsi="Consolas" w:cs="Courier New"/>
+          <w:color w:val="666600"/>
+          <w:sz w:val="21"/>
+          <w:szCs w:val="21"/>
+        </w:rPr>
+        <w:t>]</w:t>
+      </w:r>
+      <w:r>
+        <w:rPr>
+          <w:rFonts w:ascii="Consolas" w:hAnsi="Consolas" w:cs="Courier New"/>
+          <w:color w:val="000000"/>
+          <w:sz w:val="21"/>
+          <w:szCs w:val="21"/>
+        </w:rPr>
+        <w:t xml:space="preserve"> </w:t>
+      </w:r>
+      <w:r>
+        <w:rPr>
+          <w:rFonts w:ascii="Consolas" w:hAnsi="Consolas" w:cs="Courier New"/>
+          <w:color w:val="666600"/>
+          <w:sz w:val="21"/>
+          <w:szCs w:val="21"/>
+        </w:rPr>
+        <w:t>&gt;</w:t>
+      </w:r>
+      <w:r>
+        <w:rPr>
+          <w:rFonts w:ascii="Consolas" w:hAnsi="Consolas" w:cs="Courier New"/>
+          <w:color w:val="000000"/>
+          <w:sz w:val="21"/>
+          <w:szCs w:val="21"/>
+        </w:rPr>
+        <w:t xml:space="preserve"> result</w:t>
+      </w:r>
+      <w:r>
+        <w:rPr>
+          <w:rFonts w:ascii="Consolas" w:hAnsi="Consolas" w:cs="Courier New"/>
+          <w:color w:val="666600"/>
+          <w:sz w:val="21"/>
+          <w:szCs w:val="21"/>
+        </w:rPr>
+        <w:t>[</w:t>
+      </w:r>
+      <w:r>
+        <w:rPr>
+          <w:rFonts w:ascii="Consolas" w:hAnsi="Consolas" w:cs="Courier New"/>
+          <w:color w:val="008800"/>
+          <w:sz w:val="21"/>
+          <w:szCs w:val="21"/>
+        </w:rPr>
+        <w:t>'Stuart'</w:t>
+      </w:r>
+      <w:r>
+        <w:rPr>
+          <w:rFonts w:ascii="Consolas" w:hAnsi="Consolas" w:cs="Courier New"/>
+          <w:color w:val="666600"/>
+          <w:sz w:val="21"/>
+          <w:szCs w:val="21"/>
+        </w:rPr>
+        <w:t>]:</w:t>
       </w:r>
     </w:p>
     <w:p>
@@ -2311,20 +2346,93 @@
           <w:tab w:val="left" w:pos="14656"/>
         </w:tabs>
         <w:spacing w:before="0" w:beforeAutospacing="0" w:after="0" w:afterAutospacing="0"/>
-        <w:rPr>
-          <w:rFonts w:ascii="Consolas" w:hAnsi="Consolas" w:cs="Courier New"/>
-          <w:sz w:val="18"/>
-          <w:szCs w:val="18"/>
-        </w:rPr>
-      </w:pPr>
-      <w:r>
-        <w:rPr>
-          <w:rFonts w:ascii="Consolas" w:hAnsi="Consolas" w:cs="Courier New"/>
-          <w:color w:val="000000"/>
-          <w:sz w:val="18"/>
-          <w:szCs w:val="18"/>
-        </w:rPr>
-        <w:t> </w:t>
+        <w:divId w:val="1519805246"/>
+        <w:rPr>
+          <w:rFonts w:ascii="Consolas" w:hAnsi="Consolas" w:cs="Courier New"/>
+          <w:sz w:val="21"/>
+          <w:szCs w:val="21"/>
+        </w:rPr>
+      </w:pPr>
+      <w:r>
+        <w:rPr>
+          <w:rFonts w:ascii="Consolas" w:hAnsi="Consolas" w:cs="Courier New"/>
+          <w:color w:val="000000"/>
+          <w:sz w:val="21"/>
+          <w:szCs w:val="21"/>
+        </w:rPr>
+        <w:t xml:space="preserve">        </w:t>
+      </w:r>
+      <w:r>
+        <w:rPr>
+          <w:rFonts w:ascii="Consolas" w:hAnsi="Consolas" w:cs="Courier New"/>
+          <w:color w:val="000088"/>
+          <w:sz w:val="21"/>
+          <w:szCs w:val="21"/>
+        </w:rPr>
+        <w:t>print</w:t>
+      </w:r>
+      <w:r>
+        <w:rPr>
+          <w:rFonts w:ascii="Consolas" w:hAnsi="Consolas" w:cs="Courier New"/>
+          <w:color w:val="666600"/>
+          <w:sz w:val="21"/>
+          <w:szCs w:val="21"/>
+        </w:rPr>
+        <w:t>(</w:t>
+      </w:r>
+      <w:r>
+        <w:rPr>
+          <w:rFonts w:ascii="Consolas" w:hAnsi="Consolas" w:cs="Courier New"/>
+          <w:color w:val="008800"/>
+          <w:sz w:val="21"/>
+          <w:szCs w:val="21"/>
+        </w:rPr>
+        <w:t>'Kevin '</w:t>
+      </w:r>
+      <w:r>
+        <w:rPr>
+          <w:rFonts w:ascii="Consolas" w:hAnsi="Consolas" w:cs="Courier New"/>
+          <w:color w:val="666600"/>
+          <w:sz w:val="21"/>
+          <w:szCs w:val="21"/>
+        </w:rPr>
+        <w:t>,</w:t>
+      </w:r>
+      <w:r>
+        <w:rPr>
+          <w:rFonts w:ascii="Consolas" w:hAnsi="Consolas" w:cs="Courier New"/>
+          <w:color w:val="000000"/>
+          <w:sz w:val="21"/>
+          <w:szCs w:val="21"/>
+        </w:rPr>
+        <w:t xml:space="preserve"> result</w:t>
+      </w:r>
+      <w:r>
+        <w:rPr>
+          <w:rFonts w:ascii="Consolas" w:hAnsi="Consolas" w:cs="Courier New"/>
+          <w:color w:val="666600"/>
+          <w:sz w:val="21"/>
+          <w:szCs w:val="21"/>
+        </w:rPr>
+        <w:t>[</w:t>
+      </w:r>
+      <w:r>
+        <w:rPr>
+          <w:rFonts w:ascii="Consolas" w:hAnsi="Consolas" w:cs="Courier New"/>
+          <w:color w:val="008800"/>
+          <w:sz w:val="21"/>
+          <w:szCs w:val="21"/>
+        </w:rPr>
+        <w:t>'Kevin'</w:t>
+      </w:r>
+      <w:r>
+        <w:rPr>
+          <w:rFonts w:ascii="Consolas" w:hAnsi="Consolas" w:cs="Courier New"/>
+          <w:color w:val="666600"/>
+          <w:sz w:val="21"/>
+          <w:szCs w:val="21"/>
+        </w:rPr>
+        <w:t>])</w:t>
       </w:r>
     </w:p>
     <w:p>
@@ -2356,121 +2464,39 @@
           <w:tab w:val="left" w:pos="14656"/>
         </w:tabs>
         <w:spacing w:before="0" w:beforeAutospacing="0" w:after="0" w:afterAutospacing="0"/>
-        <w:rPr>
-          <w:rFonts w:ascii="Consolas" w:hAnsi="Consolas" w:cs="Courier New"/>
-          <w:sz w:val="18"/>
-          <w:szCs w:val="18"/>
-        </w:rPr>
-      </w:pPr>
-      <w:r>
-        <w:rPr>
-          <w:rFonts w:ascii="Consolas" w:hAnsi="Consolas" w:cs="Courier New"/>
-          <w:color w:val="000000"/>
-          <w:sz w:val="18"/>
-          <w:szCs w:val="18"/>
+        <w:divId w:val="1519805246"/>
+        <w:rPr>
+          <w:rFonts w:ascii="Consolas" w:hAnsi="Consolas" w:cs="Courier New"/>
+          <w:sz w:val="21"/>
+          <w:szCs w:val="21"/>
+        </w:rPr>
+      </w:pPr>
+      <w:r>
+        <w:rPr>
+          <w:rFonts w:ascii="Consolas" w:hAnsi="Consolas" w:cs="Courier New"/>
+          <w:color w:val="000000"/>
+          <w:sz w:val="21"/>
+          <w:szCs w:val="21"/>
         </w:rPr>
         <w:t xml:space="preserve">    </w:t>
       </w:r>
-      <w:proofErr w:type="spellStart"/>
       <w:r>
         <w:rPr>
           <w:rFonts w:ascii="Consolas" w:hAnsi="Consolas" w:cs="Courier New"/>
           <w:color w:val="000088"/>
-          <w:sz w:val="18"/>
-          <w:szCs w:val="18"/>
-        </w:rPr>
-        <w:t>elif</w:t>
-      </w:r>
-      <w:proofErr w:type="spellEnd"/>
-      <w:r>
-        <w:rPr>
-          <w:rFonts w:ascii="Consolas" w:hAnsi="Consolas" w:cs="Courier New"/>
-          <w:color w:val="000000"/>
-          <w:sz w:val="18"/>
-          <w:szCs w:val="18"/>
-        </w:rPr>
-        <w:t xml:space="preserve"> result</w:t>
-      </w:r>
-      <w:r>
-        <w:rPr>
-          <w:rFonts w:ascii="Consolas" w:hAnsi="Consolas" w:cs="Courier New"/>
-          <w:color w:val="666600"/>
-          <w:sz w:val="18"/>
-          <w:szCs w:val="18"/>
-        </w:rPr>
-        <w:t>[</w:t>
-      </w:r>
-      <w:r>
-        <w:rPr>
-          <w:rFonts w:ascii="Consolas" w:hAnsi="Consolas" w:cs="Courier New"/>
-          <w:color w:val="008800"/>
-          <w:sz w:val="18"/>
-          <w:szCs w:val="18"/>
-        </w:rPr>
-        <w:t>'Kevin'</w:t>
-      </w:r>
-      <w:r>
-        <w:rPr>
-          <w:rFonts w:ascii="Consolas" w:hAnsi="Consolas" w:cs="Courier New"/>
-          <w:color w:val="666600"/>
-          <w:sz w:val="18"/>
-          <w:szCs w:val="18"/>
-        </w:rPr>
-        <w:t>]</w:t>
-      </w:r>
-      <w:r>
-        <w:rPr>
-          <w:rFonts w:ascii="Consolas" w:hAnsi="Consolas" w:cs="Courier New"/>
-          <w:color w:val="000000"/>
-          <w:sz w:val="18"/>
-          <w:szCs w:val="18"/>
-        </w:rPr>
-        <w:t xml:space="preserve"> </w:t>
-      </w:r>
-      <w:r>
-        <w:rPr>
-          <w:rFonts w:ascii="Consolas" w:hAnsi="Consolas" w:cs="Courier New"/>
-          <w:color w:val="666600"/>
-          <w:sz w:val="18"/>
-          <w:szCs w:val="18"/>
-        </w:rPr>
-        <w:t>&gt;</w:t>
-      </w:r>
-      <w:r>
-        <w:rPr>
-          <w:rFonts w:ascii="Consolas" w:hAnsi="Consolas" w:cs="Courier New"/>
-          <w:color w:val="000000"/>
-          <w:sz w:val="18"/>
-          <w:szCs w:val="18"/>
-        </w:rPr>
-        <w:t xml:space="preserve"> result</w:t>
-      </w:r>
-      <w:r>
-        <w:rPr>
-          <w:rFonts w:ascii="Consolas" w:hAnsi="Consolas" w:cs="Courier New"/>
-          <w:color w:val="666600"/>
-          <w:sz w:val="18"/>
-          <w:szCs w:val="18"/>
-        </w:rPr>
-        <w:t>[</w:t>
-      </w:r>
-      <w:r>
-        <w:rPr>
-          <w:rFonts w:ascii="Consolas" w:hAnsi="Consolas" w:cs="Courier New"/>
-          <w:color w:val="008800"/>
-          <w:sz w:val="18"/>
-          <w:szCs w:val="18"/>
-        </w:rPr>
-        <w:t>'Stuart'</w:t>
-      </w:r>
-      <w:r>
-        <w:rPr>
-          <w:rFonts w:ascii="Consolas" w:hAnsi="Consolas" w:cs="Courier New"/>
-          <w:color w:val="666600"/>
-          <w:sz w:val="18"/>
-          <w:szCs w:val="18"/>
-        </w:rPr>
-        <w:t>]:</w:t>
+          <w:sz w:val="21"/>
+          <w:szCs w:val="21"/>
+        </w:rPr>
+        <w:t>else</w:t>
+      </w:r>
+      <w:r>
+        <w:rPr>
+          <w:rFonts w:ascii="Consolas" w:hAnsi="Consolas" w:cs="Courier New"/>
+          <w:color w:val="666600"/>
+          <w:sz w:val="21"/>
+          <w:szCs w:val="21"/>
+        </w:rPr>
+        <w:t>:</w:t>
       </w:r>
     </w:p>
     <w:p>
@@ -2502,18 +2528,19 @@
           <w:tab w:val="left" w:pos="14656"/>
         </w:tabs>
         <w:spacing w:before="0" w:beforeAutospacing="0" w:after="0" w:afterAutospacing="0"/>
-        <w:rPr>
-          <w:rFonts w:ascii="Consolas" w:hAnsi="Consolas" w:cs="Courier New"/>
-          <w:sz w:val="18"/>
-          <w:szCs w:val="18"/>
-        </w:rPr>
-      </w:pPr>
-      <w:r>
-        <w:rPr>
-          <w:rFonts w:ascii="Consolas" w:hAnsi="Consolas" w:cs="Courier New"/>
-          <w:color w:val="000000"/>
-          <w:sz w:val="18"/>
-          <w:szCs w:val="18"/>
+        <w:divId w:val="1519805246"/>
+        <w:rPr>
+          <w:rFonts w:ascii="Consolas" w:hAnsi="Consolas" w:cs="Courier New"/>
+          <w:sz w:val="21"/>
+          <w:szCs w:val="21"/>
+        </w:rPr>
+      </w:pPr>
+      <w:r>
+        <w:rPr>
+          <w:rFonts w:ascii="Consolas" w:hAnsi="Consolas" w:cs="Courier New"/>
+          <w:color w:val="000000"/>
+          <w:sz w:val="21"/>
+          <w:szCs w:val="21"/>
         </w:rPr>
         <w:t xml:space="preserve">        </w:t>
       </w:r>
@@ -2521,8 +2548,8 @@
         <w:rPr>
           <w:rFonts w:ascii="Consolas" w:hAnsi="Consolas" w:cs="Courier New"/>
           <w:color w:val="000088"/>
-          <w:sz w:val="18"/>
-          <w:szCs w:val="18"/>
+          <w:sz w:val="21"/>
+          <w:szCs w:val="21"/>
         </w:rPr>
         <w:t>print</w:t>
       </w:r>
@@ -2530,8 +2557,8 @@
         <w:rPr>
           <w:rFonts w:ascii="Consolas" w:hAnsi="Consolas" w:cs="Courier New"/>
           <w:color w:val="666600"/>
-          <w:sz w:val="18"/>
-          <w:szCs w:val="18"/>
+          <w:sz w:val="21"/>
+          <w:szCs w:val="21"/>
         </w:rPr>
         <w:t>(</w:t>
       </w:r>
@@ -2539,17 +2566,17 @@
         <w:rPr>
           <w:rFonts w:ascii="Consolas" w:hAnsi="Consolas" w:cs="Courier New"/>
           <w:color w:val="008800"/>
-          <w:sz w:val="18"/>
-          <w:szCs w:val="18"/>
-        </w:rPr>
-        <w:t>'Kevin '</w:t>
-      </w:r>
-      <w:r>
-        <w:rPr>
-          <w:rFonts w:ascii="Consolas" w:hAnsi="Consolas" w:cs="Courier New"/>
-          <w:color w:val="666600"/>
-          <w:sz w:val="18"/>
-          <w:szCs w:val="18"/>
+          <w:sz w:val="21"/>
+          <w:szCs w:val="21"/>
+        </w:rPr>
+        <w:t>'Stuart '</w:t>
+      </w:r>
+      <w:r>
+        <w:rPr>
+          <w:rFonts w:ascii="Consolas" w:hAnsi="Consolas" w:cs="Courier New"/>
+          <w:color w:val="666600"/>
+          <w:sz w:val="21"/>
+          <w:szCs w:val="21"/>
         </w:rPr>
         <w:t>,</w:t>
       </w:r>
@@ -2557,8 +2584,8 @@
         <w:rPr>
           <w:rFonts w:ascii="Consolas" w:hAnsi="Consolas" w:cs="Courier New"/>
           <w:color w:val="000000"/>
-          <w:sz w:val="18"/>
-          <w:szCs w:val="18"/>
+          <w:sz w:val="21"/>
+          <w:szCs w:val="21"/>
         </w:rPr>
         <w:t xml:space="preserve"> result</w:t>
       </w:r>
@@ -2566,8 +2593,8 @@
         <w:rPr>
           <w:rFonts w:ascii="Consolas" w:hAnsi="Consolas" w:cs="Courier New"/>
           <w:color w:val="666600"/>
-          <w:sz w:val="18"/>
-          <w:szCs w:val="18"/>
+          <w:sz w:val="21"/>
+          <w:szCs w:val="21"/>
         </w:rPr>
         <w:t>[</w:t>
       </w:r>
@@ -2575,21 +2602,22 @@
         <w:rPr>
           <w:rFonts w:ascii="Consolas" w:hAnsi="Consolas" w:cs="Courier New"/>
           <w:color w:val="008800"/>
-          <w:sz w:val="18"/>
-          <w:szCs w:val="18"/>
-        </w:rPr>
-        <w:t>'Kevin'</w:t>
-      </w:r>
-      <w:r>
-        <w:rPr>
-          <w:rFonts w:ascii="Consolas" w:hAnsi="Consolas" w:cs="Courier New"/>
-          <w:color w:val="666600"/>
-          <w:sz w:val="18"/>
-          <w:szCs w:val="18"/>
+          <w:sz w:val="21"/>
+          <w:szCs w:val="21"/>
+        </w:rPr>
+        <w:t>'Stuart'</w:t>
+      </w:r>
+      <w:r>
+        <w:rPr>
+          <w:rFonts w:ascii="Consolas" w:hAnsi="Consolas" w:cs="Courier New"/>
+          <w:color w:val="666600"/>
+          <w:sz w:val="21"/>
+          <w:szCs w:val="21"/>
         </w:rPr>
         <w:t>])</w:t>
       </w:r>
     </w:p>
+    <w:p/>
     <w:p>
       <w:pPr>
         <w:pStyle w:val="NormalWeb"/>
@@ -2619,20 +2647,84 @@
           <w:tab w:val="left" w:pos="14656"/>
         </w:tabs>
         <w:spacing w:before="0" w:beforeAutospacing="0" w:after="0" w:afterAutospacing="0"/>
-        <w:rPr>
-          <w:rFonts w:ascii="Consolas" w:hAnsi="Consolas" w:cs="Courier New"/>
-          <w:sz w:val="18"/>
-          <w:szCs w:val="18"/>
-        </w:rPr>
-      </w:pPr>
-      <w:r>
-        <w:rPr>
-          <w:rFonts w:ascii="Consolas" w:hAnsi="Consolas" w:cs="Courier New"/>
-          <w:color w:val="000000"/>
-          <w:sz w:val="18"/>
-          <w:szCs w:val="18"/>
-        </w:rPr>
-        <w:t xml:space="preserve">    </w:t>
+        <w:divId w:val="169414304"/>
+        <w:rPr>
+          <w:rFonts w:ascii="Consolas" w:hAnsi="Consolas" w:cs="Courier New"/>
+          <w:sz w:val="21"/>
+          <w:szCs w:val="21"/>
+        </w:rPr>
+      </w:pPr>
+      <w:r>
+        <w:rPr>
+          <w:rFonts w:ascii="Consolas" w:hAnsi="Consolas" w:cs="Courier New"/>
+          <w:color w:val="000000"/>
+          <w:sz w:val="21"/>
+          <w:szCs w:val="21"/>
+        </w:rPr>
+        <w:t xml:space="preserve">str </w:t>
+      </w:r>
+      <w:r>
+        <w:rPr>
+          <w:rFonts w:ascii="Consolas" w:hAnsi="Consolas" w:cs="Courier New"/>
+          <w:color w:val="666600"/>
+          <w:sz w:val="21"/>
+          <w:szCs w:val="21"/>
+        </w:rPr>
+        <w:t>=</w:t>
+      </w:r>
+      <w:r>
+        <w:rPr>
+          <w:rFonts w:ascii="Consolas" w:hAnsi="Consolas" w:cs="Courier New"/>
+          <w:color w:val="000000"/>
+          <w:sz w:val="21"/>
+          <w:szCs w:val="21"/>
+        </w:rPr>
+        <w:t xml:space="preserve"> input</w:t>
+      </w:r>
+      <w:r>
+        <w:rPr>
+          <w:rFonts w:ascii="Consolas" w:hAnsi="Consolas" w:cs="Courier New"/>
+          <w:color w:val="666600"/>
+          <w:sz w:val="21"/>
+          <w:szCs w:val="21"/>
+        </w:rPr>
+        <w:t>(</w:t>
+      </w:r>
+      <w:r>
+        <w:rPr>
+          <w:rFonts w:ascii="Consolas" w:hAnsi="Consolas" w:cs="Courier New"/>
+          <w:color w:val="008800"/>
+          <w:sz w:val="21"/>
+          <w:szCs w:val="21"/>
+        </w:rPr>
+        <w:t>"Enter String : "</w:t>
+      </w:r>
+      <w:r>
+        <w:rPr>
+          <w:rFonts w:ascii="Consolas" w:hAnsi="Consolas" w:cs="Courier New"/>
+          <w:color w:val="666600"/>
+          <w:sz w:val="21"/>
+          <w:szCs w:val="21"/>
+        </w:rPr>
+        <w:t>).</w:t>
+      </w:r>
+      <w:r>
+        <w:rPr>
+          <w:rFonts w:ascii="Consolas" w:hAnsi="Consolas" w:cs="Courier New"/>
+          <w:color w:val="000000"/>
+          <w:sz w:val="21"/>
+          <w:szCs w:val="21"/>
+        </w:rPr>
+        <w:t>upper</w:t>
+      </w:r>
+      <w:r>
+        <w:rPr>
+          <w:rFonts w:ascii="Consolas" w:hAnsi="Consolas" w:cs="Courier New"/>
+          <w:color w:val="666600"/>
+          <w:sz w:val="21"/>
+          <w:szCs w:val="21"/>
+        </w:rPr>
+        <w:t>()</w:t>
       </w:r>
     </w:p>
     <w:p>
@@ -2664,38 +2756,21 @@
           <w:tab w:val="left" w:pos="14656"/>
         </w:tabs>
         <w:spacing w:before="0" w:beforeAutospacing="0" w:after="0" w:afterAutospacing="0"/>
-        <w:rPr>
-          <w:rFonts w:ascii="Consolas" w:hAnsi="Consolas" w:cs="Courier New"/>
-          <w:sz w:val="18"/>
-          <w:szCs w:val="18"/>
-        </w:rPr>
-      </w:pPr>
-      <w:r>
-        <w:rPr>
-          <w:rFonts w:ascii="Consolas" w:hAnsi="Consolas" w:cs="Courier New"/>
-          <w:color w:val="000000"/>
-          <w:sz w:val="18"/>
-          <w:szCs w:val="18"/>
-        </w:rPr>
-        <w:t xml:space="preserve">    </w:t>
-      </w:r>
-      <w:r>
-        <w:rPr>
-          <w:rFonts w:ascii="Consolas" w:hAnsi="Consolas" w:cs="Courier New"/>
-          <w:color w:val="000088"/>
-          <w:sz w:val="18"/>
-          <w:szCs w:val="18"/>
-        </w:rPr>
-        <w:t>else</w:t>
-      </w:r>
-      <w:r>
-        <w:rPr>
-          <w:rFonts w:ascii="Consolas" w:hAnsi="Consolas" w:cs="Courier New"/>
-          <w:color w:val="666600"/>
-          <w:sz w:val="18"/>
-          <w:szCs w:val="18"/>
-        </w:rPr>
-        <w:t>:</w:t>
+        <w:divId w:val="169414304"/>
+        <w:rPr>
+          <w:rFonts w:ascii="Consolas" w:hAnsi="Consolas" w:cs="Courier New"/>
+          <w:sz w:val="21"/>
+          <w:szCs w:val="21"/>
+        </w:rPr>
+      </w:pPr>
+      <w:r>
+        <w:rPr>
+          <w:rFonts w:ascii="Consolas" w:hAnsi="Consolas" w:cs="Courier New"/>
+          <w:color w:val="000000"/>
+          <w:sz w:val="21"/>
+          <w:szCs w:val="21"/>
+        </w:rPr>
+        <w:t> </w:t>
       </w:r>
     </w:p>
     <w:p>
@@ -2727,95 +2802,52 @@
           <w:tab w:val="left" w:pos="14656"/>
         </w:tabs>
         <w:spacing w:before="0" w:beforeAutospacing="0" w:after="0" w:afterAutospacing="0"/>
-        <w:rPr>
-          <w:rFonts w:ascii="Consolas" w:hAnsi="Consolas" w:cs="Courier New"/>
-          <w:sz w:val="18"/>
-          <w:szCs w:val="18"/>
-        </w:rPr>
-      </w:pPr>
-      <w:r>
-        <w:rPr>
-          <w:rFonts w:ascii="Consolas" w:hAnsi="Consolas" w:cs="Courier New"/>
-          <w:color w:val="000000"/>
-          <w:sz w:val="18"/>
-          <w:szCs w:val="18"/>
-        </w:rPr>
-        <w:t xml:space="preserve">        </w:t>
-      </w:r>
-      <w:r>
-        <w:rPr>
-          <w:rFonts w:ascii="Consolas" w:hAnsi="Consolas" w:cs="Courier New"/>
-          <w:color w:val="000088"/>
-          <w:sz w:val="18"/>
-          <w:szCs w:val="18"/>
-        </w:rPr>
-        <w:t>print</w:t>
-      </w:r>
-      <w:r>
-        <w:rPr>
-          <w:rFonts w:ascii="Consolas" w:hAnsi="Consolas" w:cs="Courier New"/>
-          <w:color w:val="666600"/>
-          <w:sz w:val="18"/>
-          <w:szCs w:val="18"/>
+        <w:divId w:val="169414304"/>
+        <w:rPr>
+          <w:rFonts w:ascii="Consolas" w:hAnsi="Consolas" w:cs="Courier New"/>
+          <w:sz w:val="21"/>
+          <w:szCs w:val="21"/>
+        </w:rPr>
+      </w:pPr>
+      <w:proofErr w:type="spellStart"/>
+      <w:r>
+        <w:rPr>
+          <w:rFonts w:ascii="Consolas" w:hAnsi="Consolas" w:cs="Courier New"/>
+          <w:color w:val="000000"/>
+          <w:sz w:val="21"/>
+          <w:szCs w:val="21"/>
+        </w:rPr>
+        <w:t>minionGameLow</w:t>
+      </w:r>
+      <w:proofErr w:type="spellEnd"/>
+      <w:r>
+        <w:rPr>
+          <w:rFonts w:ascii="Consolas" w:hAnsi="Consolas" w:cs="Courier New"/>
+          <w:color w:val="666600"/>
+          <w:sz w:val="21"/>
+          <w:szCs w:val="21"/>
         </w:rPr>
         <w:t>(</w:t>
       </w:r>
       <w:r>
         <w:rPr>
           <w:rFonts w:ascii="Consolas" w:hAnsi="Consolas" w:cs="Courier New"/>
-          <w:color w:val="008800"/>
-          <w:sz w:val="18"/>
-          <w:szCs w:val="18"/>
-        </w:rPr>
-        <w:t>'Stuart '</w:t>
-      </w:r>
-      <w:r>
-        <w:rPr>
-          <w:rFonts w:ascii="Consolas" w:hAnsi="Consolas" w:cs="Courier New"/>
-          <w:color w:val="666600"/>
-          <w:sz w:val="18"/>
-          <w:szCs w:val="18"/>
-        </w:rPr>
-        <w:t>,</w:t>
-      </w:r>
-      <w:r>
-        <w:rPr>
-          <w:rFonts w:ascii="Consolas" w:hAnsi="Consolas" w:cs="Courier New"/>
-          <w:color w:val="000000"/>
-          <w:sz w:val="18"/>
-          <w:szCs w:val="18"/>
-        </w:rPr>
-        <w:t xml:space="preserve"> result</w:t>
-      </w:r>
-      <w:r>
-        <w:rPr>
-          <w:rFonts w:ascii="Consolas" w:hAnsi="Consolas" w:cs="Courier New"/>
-          <w:color w:val="666600"/>
-          <w:sz w:val="18"/>
-          <w:szCs w:val="18"/>
-        </w:rPr>
-        <w:t>[</w:t>
-      </w:r>
-      <w:r>
-        <w:rPr>
-          <w:rFonts w:ascii="Consolas" w:hAnsi="Consolas" w:cs="Courier New"/>
-          <w:color w:val="008800"/>
-          <w:sz w:val="18"/>
-          <w:szCs w:val="18"/>
-        </w:rPr>
-        <w:t>'Stuart'</w:t>
-      </w:r>
-      <w:r>
-        <w:rPr>
-          <w:rFonts w:ascii="Consolas" w:hAnsi="Consolas" w:cs="Courier New"/>
-          <w:color w:val="666600"/>
-          <w:sz w:val="18"/>
-          <w:szCs w:val="18"/>
-        </w:rPr>
-        <w:t>])</w:t>
+          <w:color w:val="000000"/>
+          <w:sz w:val="21"/>
+          <w:szCs w:val="21"/>
+        </w:rPr>
+        <w:t>str</w:t>
+      </w:r>
+      <w:r>
+        <w:rPr>
+          <w:rFonts w:ascii="Consolas" w:hAnsi="Consolas" w:cs="Courier New"/>
+          <w:color w:val="666600"/>
+          <w:sz w:val="21"/>
+          <w:szCs w:val="21"/>
+        </w:rPr>
+        <w:t>)</w:t>
       </w:r>
     </w:p>
-    <w:p/>
     <w:p>
       <w:pPr>
         <w:pStyle w:val="NormalWeb"/>
@@ -2845,208 +2877,59 @@
           <w:tab w:val="left" w:pos="14656"/>
         </w:tabs>
         <w:spacing w:before="0" w:beforeAutospacing="0" w:after="0" w:afterAutospacing="0"/>
-        <w:divId w:val="1655178357"/>
-        <w:rPr>
-          <w:rFonts w:ascii="Consolas" w:hAnsi="Consolas" w:cs="Courier New"/>
-          <w:sz w:val="18"/>
-          <w:szCs w:val="18"/>
-        </w:rPr>
-      </w:pPr>
-      <w:r>
-        <w:rPr>
-          <w:rFonts w:ascii="Consolas" w:hAnsi="Consolas" w:cs="Courier New"/>
-          <w:color w:val="000000"/>
-          <w:sz w:val="18"/>
-          <w:szCs w:val="18"/>
-        </w:rPr>
-        <w:t xml:space="preserve">str </w:t>
-      </w:r>
-      <w:r>
-        <w:rPr>
-          <w:rFonts w:ascii="Consolas" w:hAnsi="Consolas" w:cs="Courier New"/>
-          <w:color w:val="666600"/>
-          <w:sz w:val="18"/>
-          <w:szCs w:val="18"/>
-        </w:rPr>
-        <w:t>=</w:t>
-      </w:r>
-      <w:r>
-        <w:rPr>
-          <w:rFonts w:ascii="Consolas" w:hAnsi="Consolas" w:cs="Courier New"/>
-          <w:color w:val="000000"/>
-          <w:sz w:val="18"/>
-          <w:szCs w:val="18"/>
-        </w:rPr>
-        <w:t xml:space="preserve"> input</w:t>
-      </w:r>
-      <w:r>
-        <w:rPr>
-          <w:rFonts w:ascii="Consolas" w:hAnsi="Consolas" w:cs="Courier New"/>
-          <w:color w:val="666600"/>
-          <w:sz w:val="18"/>
-          <w:szCs w:val="18"/>
-        </w:rPr>
-        <w:t>(</w:t>
-      </w:r>
-      <w:r>
-        <w:rPr>
-          <w:rFonts w:ascii="Consolas" w:hAnsi="Consolas" w:cs="Courier New"/>
-          <w:color w:val="008800"/>
-          <w:sz w:val="18"/>
-          <w:szCs w:val="18"/>
-        </w:rPr>
-        <w:t>"Enter String : "</w:t>
-      </w:r>
-      <w:r>
-        <w:rPr>
-          <w:rFonts w:ascii="Consolas" w:hAnsi="Consolas" w:cs="Courier New"/>
-          <w:color w:val="666600"/>
-          <w:sz w:val="18"/>
-          <w:szCs w:val="18"/>
-        </w:rPr>
-        <w:t>).</w:t>
-      </w:r>
-      <w:r>
-        <w:rPr>
-          <w:rFonts w:ascii="Consolas" w:hAnsi="Consolas" w:cs="Courier New"/>
-          <w:color w:val="000000"/>
-          <w:sz w:val="18"/>
-          <w:szCs w:val="18"/>
-        </w:rPr>
-        <w:t>upper</w:t>
-      </w:r>
-      <w:r>
-        <w:rPr>
-          <w:rFonts w:ascii="Consolas" w:hAnsi="Consolas" w:cs="Courier New"/>
-          <w:color w:val="666600"/>
-          <w:sz w:val="18"/>
-          <w:szCs w:val="18"/>
-        </w:rPr>
-        <w:t>()</w:t>
+        <w:divId w:val="169414304"/>
+        <w:rPr>
+          <w:rFonts w:ascii="Consolas" w:hAnsi="Consolas" w:cs="Courier New"/>
+          <w:sz w:val="21"/>
+          <w:szCs w:val="21"/>
+        </w:rPr>
+      </w:pPr>
+    </w:p>
+    <w:p/>
+    <w:p>
+      <w:r>
+        <w:t xml:space="preserve">Output : </w:t>
       </w:r>
     </w:p>
     <w:p>
-      <w:pPr>
-        <w:pStyle w:val="NormalWeb"/>
-        <w:pBdr>
-          <w:top w:val="single" w:sz="6" w:space="2" w:color="888888"/>
-          <w:left w:val="single" w:sz="6" w:space="2" w:color="888888"/>
-          <w:bottom w:val="single" w:sz="6" w:space="2" w:color="888888"/>
-          <w:right w:val="single" w:sz="6" w:space="2" w:color="888888"/>
-        </w:pBdr>
-        <w:shd w:val="clear" w:color="auto" w:fill="ECECEC"/>
-        <w:tabs>
-          <w:tab w:val="left" w:pos="916"/>
-          <w:tab w:val="left" w:pos="1832"/>
-          <w:tab w:val="left" w:pos="2748"/>
-          <w:tab w:val="left" w:pos="3664"/>
-          <w:tab w:val="left" w:pos="4580"/>
-          <w:tab w:val="left" w:pos="5496"/>
-          <w:tab w:val="left" w:pos="6412"/>
-          <w:tab w:val="left" w:pos="7328"/>
-          <w:tab w:val="left" w:pos="8244"/>
-          <w:tab w:val="left" w:pos="9160"/>
-          <w:tab w:val="left" w:pos="10076"/>
-          <w:tab w:val="left" w:pos="10992"/>
-          <w:tab w:val="left" w:pos="11908"/>
-          <w:tab w:val="left" w:pos="12824"/>
-          <w:tab w:val="left" w:pos="13740"/>
-          <w:tab w:val="left" w:pos="14656"/>
-        </w:tabs>
-        <w:spacing w:before="0" w:beforeAutospacing="0" w:after="0" w:afterAutospacing="0"/>
-        <w:divId w:val="1655178357"/>
-        <w:rPr>
-          <w:rFonts w:ascii="Consolas" w:hAnsi="Consolas" w:cs="Courier New"/>
-          <w:sz w:val="18"/>
-          <w:szCs w:val="18"/>
-        </w:rPr>
-      </w:pPr>
-      <w:r>
-        <w:rPr>
-          <w:rFonts w:ascii="Consolas" w:hAnsi="Consolas" w:cs="Courier New"/>
-          <w:color w:val="000000"/>
-          <w:sz w:val="18"/>
-          <w:szCs w:val="18"/>
-        </w:rPr>
-        <w:t> </w:t>
+      <w:r>
+        <w:drawing>
+          <wp:inline distT="0" distB="0" distL="0" distR="0" wp14:anchorId="7E93633C" wp14:editId="7752F898">
+            <wp:extent cx="5509151" cy="2183021"/>
+            <wp:effectExtent l="0" t="0" r="0" b="8255"/>
+            <wp:docPr id="1" name="Picture 1"/>
+            <wp:cNvGraphicFramePr>
+              <a:graphicFrameLocks xmlns:a="http://schemas.openxmlformats.org/drawingml/2006/main" noChangeAspect="1"/>
+            </wp:cNvGraphicFramePr>
+            <a:graphic xmlns:a="http://schemas.openxmlformats.org/drawingml/2006/main">
+              <a:graphicData uri="http://schemas.openxmlformats.org/drawingml/2006/picture">
+                <pic:pic xmlns:pic="http://schemas.openxmlformats.org/drawingml/2006/picture">
+                  <pic:nvPicPr>
+                    <pic:cNvPr id="1" name=""/>
+                    <pic:cNvPicPr/>
+                  </pic:nvPicPr>
+                  <pic:blipFill>
+                    <a:blip r:embed="rId6"/>
+                    <a:stretch>
+                      <a:fillRect/>
+                    </a:stretch>
+                  </pic:blipFill>
+                  <pic:spPr>
+                    <a:xfrm>
+                      <a:off x="0" y="0"/>
+                      <a:ext cx="5509151" cy="2183021"/>
+                    </a:xfrm>
+                    <a:prstGeom prst="rect">
+                      <a:avLst/>
+                    </a:prstGeom>
+                  </pic:spPr>
+                </pic:pic>
+              </a:graphicData>
+            </a:graphic>
+          </wp:inline>
+        </w:drawing>
       </w:r>
     </w:p>
-    <w:p>
-      <w:pPr>
-        <w:pStyle w:val="NormalWeb"/>
-        <w:pBdr>
-          <w:top w:val="single" w:sz="6" w:space="2" w:color="888888"/>
-          <w:left w:val="single" w:sz="6" w:space="2" w:color="888888"/>
-          <w:bottom w:val="single" w:sz="6" w:space="2" w:color="888888"/>
-          <w:right w:val="single" w:sz="6" w:space="2" w:color="888888"/>
-        </w:pBdr>
-        <w:shd w:val="clear" w:color="auto" w:fill="ECECEC"/>
-        <w:tabs>
-          <w:tab w:val="left" w:pos="916"/>
-          <w:tab w:val="left" w:pos="1832"/>
-          <w:tab w:val="left" w:pos="2748"/>
-          <w:tab w:val="left" w:pos="3664"/>
-          <w:tab w:val="left" w:pos="4580"/>
-          <w:tab w:val="left" w:pos="5496"/>
-          <w:tab w:val="left" w:pos="6412"/>
-          <w:tab w:val="left" w:pos="7328"/>
-          <w:tab w:val="left" w:pos="8244"/>
-          <w:tab w:val="left" w:pos="9160"/>
-          <w:tab w:val="left" w:pos="10076"/>
-          <w:tab w:val="left" w:pos="10992"/>
-          <w:tab w:val="left" w:pos="11908"/>
-          <w:tab w:val="left" w:pos="12824"/>
-          <w:tab w:val="left" w:pos="13740"/>
-          <w:tab w:val="left" w:pos="14656"/>
-        </w:tabs>
-        <w:spacing w:before="0" w:beforeAutospacing="0" w:after="0" w:afterAutospacing="0"/>
-        <w:divId w:val="1655178357"/>
-        <w:rPr>
-          <w:rFonts w:ascii="Consolas" w:hAnsi="Consolas" w:cs="Courier New"/>
-          <w:sz w:val="18"/>
-          <w:szCs w:val="18"/>
-        </w:rPr>
-      </w:pPr>
-      <w:proofErr w:type="spellStart"/>
-      <w:r>
-        <w:rPr>
-          <w:rFonts w:ascii="Consolas" w:hAnsi="Consolas" w:cs="Courier New"/>
-          <w:color w:val="000000"/>
-          <w:sz w:val="18"/>
-          <w:szCs w:val="18"/>
-        </w:rPr>
-        <w:t>minionGame</w:t>
-      </w:r>
-      <w:proofErr w:type="spellEnd"/>
-      <w:r>
-        <w:rPr>
-          <w:rFonts w:ascii="Consolas" w:hAnsi="Consolas" w:cs="Courier New"/>
-          <w:color w:val="666600"/>
-          <w:sz w:val="18"/>
-          <w:szCs w:val="18"/>
-        </w:rPr>
-        <w:t>(</w:t>
-      </w:r>
-      <w:r>
-        <w:rPr>
-          <w:rFonts w:ascii="Consolas" w:hAnsi="Consolas" w:cs="Courier New"/>
-          <w:color w:val="000000"/>
-          <w:sz w:val="18"/>
-          <w:szCs w:val="18"/>
-        </w:rPr>
-        <w:t>str</w:t>
-      </w:r>
-      <w:r>
-        <w:rPr>
-          <w:rFonts w:ascii="Consolas" w:hAnsi="Consolas" w:cs="Courier New"/>
-          <w:color w:val="666600"/>
-          <w:sz w:val="18"/>
-          <w:szCs w:val="18"/>
-        </w:rPr>
-        <w:t>)</w:t>
-      </w:r>
-    </w:p>
-    <w:p/>
     <w:sectPr>
       <w:pgSz w:w="11906" w:h="16838"/>
       <w:pgMar w:top="1440" w:right="1440" w:bottom="1440" w:left="1440" w:header="708" w:footer="708" w:gutter="0"/>
@@ -3068,16 +2951,16 @@
 <file path=word/numbering.xml><?xml version="1.0" encoding="utf-8"?>
 <w:numbering xmlns:wpc="http://schemas.microsoft.com/office/word/2010/wordprocessingCanvas" xmlns:cx="http://schemas.microsoft.com/office/drawing/2014/chartex" xmlns:cx1="http://schemas.microsoft.com/office/drawing/2015/9/8/chartex" xmlns:cx2="http://schemas.microsoft.com/office/drawing/2015/10/21/chartex" xmlns:cx3="http://schemas.microsoft.com/office/drawing/2016/5/9/chartex" xmlns:cx4="http://schemas.microsoft.com/office/drawing/2016/5/10/chartex" xmlns:cx5="http://schemas.microsoft.com/office/drawing/2016/5/11/chartex" xmlns:cx6="http://schemas.microsoft.com/office/drawing/2016/5/12/chartex" xmlns:cx7="http://schemas.microsoft.com/office/drawing/2016/5/13/chartex" xmlns:cx8="http://schemas.microsoft.com/office/drawing/2016/5/14/chartex" xmlns:mc="http://schemas.openxmlformats.org/markup-compatibility/2006" xmlns:aink="http://schemas.microsoft.com/office/drawing/2016/ink" xmlns:am3d="http://schemas.microsoft.com/office/drawing/2017/model3d" xmlns:o="urn:schemas-microsoft-com:office:office" xmlns:oel="http://schemas.microsoft.com/office/2019/extlst" xmlns:r="http://schemas.openxmlformats.org/officeDocument/2006/relationships" xmlns:m="http://schemas.openxmlformats.org/officeDocument/2006/math" xmlns:v="urn:schemas-microsoft-com:vml" xmlns:wp14="http://schemas.microsoft.com/office/word/2010/wordprocessingDrawing" xmlns:wp="http://schemas.openxmlformats.org/drawingml/2006/wordprocessingDrawing" xmlns:w10="urn:schemas-microsoft-com:office:word" xmlns:w="http://schemas.openxmlformats.org/wordprocessingml/2006/main" xmlns:w14="http://schemas.microsoft.com/office/word/2010/wordml" xmlns:w15="http://schemas.microsoft.com/office/word/2012/wordml" xmlns:w16cex="http://schemas.microsoft.com/office/word/2018/wordml/cex" xmlns:w16cid="http://schemas.microsoft.com/office/word/2016/wordml/cid" xmlns:w16="http://schemas.microsoft.com/office/word/2018/wordml" xmlns:w16sdtdh="http://schemas.microsoft.com/office/word/2020/wordml/sdtdatahash" xmlns:w16se="http://schemas.microsoft.com/office/word/2015/wordml/symex" xmlns:wpg="http://schemas.microsoft.com/office/word/2010/wordprocessingGroup" xmlns:wpi="http://schemas.microsoft.com/office/word/2010/wordprocessingInk" xmlns:wne="http://schemas.microsoft.com/office/word/2006/wordml" xmlns:wps="http://schemas.microsoft.com/office/word/2010/wordprocessingShape" mc:Ignorable="w14 w15 w16se w16cid w16 w16cex w16sdtdh wp14">
   <w:abstractNum w:abstractNumId="0" w15:restartNumberingAfterBreak="0">
-    <w:nsid w:val="186E729C"/>
+    <w:nsid w:val="034362E9"/>
     <w:multiLevelType w:val="hybridMultilevel"/>
-    <w:tmpl w:val="CFDE1E5C"/>
-    <w:lvl w:ilvl="0" w:tplc="B3FC4600">
+    <w:tmpl w:val="F9107FCC"/>
+    <w:lvl w:ilvl="0" w:tplc="B88675EA">
       <w:start w:val="1"/>
-      <w:numFmt w:val="lowerRoman"/>
+      <w:numFmt w:val="decimal"/>
       <w:lvlText w:val="%1)"/>
       <w:lvlJc w:val="left"/>
       <w:pPr>
-        <w:ind w:left="1080" w:hanging="720"/>
+        <w:ind w:left="720" w:hanging="360"/>
       </w:pPr>
       <w:rPr>
         <w:rFonts w:hint="default"/>
@@ -3157,10 +3040,10 @@
     </w:lvl>
   </w:abstractNum>
   <w:abstractNum w:abstractNumId="1" w15:restartNumberingAfterBreak="0">
-    <w:nsid w:val="62580859"/>
+    <w:nsid w:val="186E729C"/>
     <w:multiLevelType w:val="hybridMultilevel"/>
-    <w:tmpl w:val="511C28E2"/>
-    <w:lvl w:ilvl="0" w:tplc="5AA28734">
+    <w:tmpl w:val="CFDE1E5C"/>
+    <w:lvl w:ilvl="0" w:tplc="B3FC4600">
       <w:start w:val="1"/>
       <w:numFmt w:val="lowerRoman"/>
       <w:lvlText w:val="%1)"/>
@@ -3245,11 +3128,103 @@
       </w:pPr>
     </w:lvl>
   </w:abstractNum>
+  <w:abstractNum w:abstractNumId="2" w15:restartNumberingAfterBreak="0">
+    <w:nsid w:val="62580859"/>
+    <w:multiLevelType w:val="hybridMultilevel"/>
+    <w:tmpl w:val="511C28E2"/>
+    <w:lvl w:ilvl="0" w:tplc="5AA28734">
+      <w:start w:val="1"/>
+      <w:numFmt w:val="lowerRoman"/>
+      <w:lvlText w:val="%1)"/>
+      <w:lvlJc w:val="left"/>
+      <w:pPr>
+        <w:ind w:left="1080" w:hanging="720"/>
+      </w:pPr>
+      <w:rPr>
+        <w:rFonts w:hint="default"/>
+      </w:rPr>
+    </w:lvl>
+    <w:lvl w:ilvl="1" w:tplc="40090019" w:tentative="1">
+      <w:start w:val="1"/>
+      <w:numFmt w:val="lowerLetter"/>
+      <w:lvlText w:val="%2."/>
+      <w:lvlJc w:val="left"/>
+      <w:pPr>
+        <w:ind w:left="1440" w:hanging="360"/>
+      </w:pPr>
+    </w:lvl>
+    <w:lvl w:ilvl="2" w:tplc="4009001B" w:tentative="1">
+      <w:start w:val="1"/>
+      <w:numFmt w:val="lowerRoman"/>
+      <w:lvlText w:val="%3."/>
+      <w:lvlJc w:val="right"/>
+      <w:pPr>
+        <w:ind w:left="2160" w:hanging="180"/>
+      </w:pPr>
+    </w:lvl>
+    <w:lvl w:ilvl="3" w:tplc="4009000F" w:tentative="1">
+      <w:start w:val="1"/>
+      <w:numFmt w:val="decimal"/>
+      <w:lvlText w:val="%4."/>
+      <w:lvlJc w:val="left"/>
+      <w:pPr>
+        <w:ind w:left="2880" w:hanging="360"/>
+      </w:pPr>
+    </w:lvl>
+    <w:lvl w:ilvl="4" w:tplc="40090019" w:tentative="1">
+      <w:start w:val="1"/>
+      <w:numFmt w:val="lowerLetter"/>
+      <w:lvlText w:val="%5."/>
+      <w:lvlJc w:val="left"/>
+      <w:pPr>
+        <w:ind w:left="3600" w:hanging="360"/>
+      </w:pPr>
+    </w:lvl>
+    <w:lvl w:ilvl="5" w:tplc="4009001B" w:tentative="1">
+      <w:start w:val="1"/>
+      <w:numFmt w:val="lowerRoman"/>
+      <w:lvlText w:val="%6."/>
+      <w:lvlJc w:val="right"/>
+      <w:pPr>
+        <w:ind w:left="4320" w:hanging="180"/>
+      </w:pPr>
+    </w:lvl>
+    <w:lvl w:ilvl="6" w:tplc="4009000F" w:tentative="1">
+      <w:start w:val="1"/>
+      <w:numFmt w:val="decimal"/>
+      <w:lvlText w:val="%7."/>
+      <w:lvlJc w:val="left"/>
+      <w:pPr>
+        <w:ind w:left="5040" w:hanging="360"/>
+      </w:pPr>
+    </w:lvl>
+    <w:lvl w:ilvl="7" w:tplc="40090019" w:tentative="1">
+      <w:start w:val="1"/>
+      <w:numFmt w:val="lowerLetter"/>
+      <w:lvlText w:val="%8."/>
+      <w:lvlJc w:val="left"/>
+      <w:pPr>
+        <w:ind w:left="5760" w:hanging="360"/>
+      </w:pPr>
+    </w:lvl>
+    <w:lvl w:ilvl="8" w:tplc="4009001B" w:tentative="1">
+      <w:start w:val="1"/>
+      <w:numFmt w:val="lowerRoman"/>
+      <w:lvlText w:val="%9."/>
+      <w:lvlJc w:val="right"/>
+      <w:pPr>
+        <w:ind w:left="6480" w:hanging="180"/>
+      </w:pPr>
+    </w:lvl>
+  </w:abstractNum>
   <w:num w:numId="1" w16cid:durableId="827670757">
-    <w:abstractNumId w:val="0"/>
+    <w:abstractNumId w:val="1"/>
   </w:num>
   <w:num w:numId="2" w16cid:durableId="511576779">
-    <w:abstractNumId w:val="1"/>
+    <w:abstractNumId w:val="2"/>
+  </w:num>
+  <w:num w:numId="3" w16cid:durableId="1336879542">
+    <w:abstractNumId w:val="0"/>
   </w:num>
 </w:numbering>
 </file>
@@ -3732,7 +3707,6 @@
     <w:name w:val="Normal (Web)"/>
     <w:basedOn w:val="Normal"/>
     <w:uiPriority w:val="99"/>
-    <w:semiHidden/>
     <w:unhideWhenUsed/>
     <w:rsid w:val="00853EC6"/>
     <w:pPr>
@@ -4045,7 +4019,7 @@
 
 <file path=word/webextensions/taskpanes.xml><?xml version="1.0" encoding="utf-8"?>
 <wetp:taskpanes xmlns:wetp="http://schemas.microsoft.com/office/webextensions/taskpanes/2010/11">
-  <wetp:taskpane dockstate="right" visibility="0" width="438" row="2">
+  <wetp:taskpane dockstate="right" visibility="0" width="419" row="2">
     <wetp:webextensionref xmlns:r="http://schemas.openxmlformats.org/officeDocument/2006/relationships" r:id="rId1"/>
   </wetp:taskpane>
 </wetp:taskpanes>

</xml_diff>